<commit_message>
update the word, create pdf
</commit_message>
<xml_diff>
--- a/Wladyslaw_Eysymontt_ML_ASSIGNMENT_1.docx
+++ b/Wladyslaw_Eysymontt_ML_ASSIGNMENT_1.docx
@@ -231,701 +231,642 @@
     </w:p>
     <w:p>
       <w:pPr>
-        <w:rPr>
-          <w:rFonts w:ascii="Times New Roman" w:hAnsi="Times New Roman" w:cs="Times New Roman"/>
-          <w:b/>
-          <w:bCs/>
-          <w:sz w:val="28"/>
-          <w:szCs w:val="28"/>
-          <w:lang w:val="en-GB"/>
-        </w:rPr>
-      </w:pPr>
-      <w:r>
-        <w:rPr>
-          <w:rFonts w:ascii="Times New Roman" w:hAnsi="Times New Roman" w:cs="Times New Roman"/>
-          <w:b/>
-          <w:bCs/>
-          <w:sz w:val="28"/>
-          <w:szCs w:val="28"/>
-          <w:lang w:val="en-GB"/>
-        </w:rPr>
+        <w:pStyle w:val="TOCTitle"/>
+      </w:pPr>
+      <w:r>
         <w:lastRenderedPageBreak/>
-        <w:t>INDEX:</w:t>
-      </w:r>
-    </w:p>
-    <w:p>
-      <w:pPr>
-        <w:pStyle w:val="Prrafodelista"/>
-        <w:numPr>
-          <w:ilvl w:val="0"/>
-          <w:numId w:val="1"/>
-        </w:numPr>
-        <w:rPr>
-          <w:rFonts w:ascii="Times New Roman" w:hAnsi="Times New Roman" w:cs="Times New Roman"/>
-          <w:sz w:val="24"/>
-          <w:szCs w:val="24"/>
-          <w:lang w:val="en-GB"/>
-        </w:rPr>
-      </w:pPr>
-      <w:r>
-        <w:rPr>
-          <w:rFonts w:ascii="Times New Roman" w:hAnsi="Times New Roman" w:cs="Times New Roman"/>
-          <w:sz w:val="24"/>
-          <w:szCs w:val="24"/>
+        <w:t>INDEX</w:t>
+      </w:r>
+    </w:p>
+    <w:p>
+      <w:pPr>
+        <w:pStyle w:val="Level1"/>
+      </w:pPr>
+      <w:r>
+        <w:rPr>
           <w:lang w:val="en-GB"/>
         </w:rPr>
         <w:t>Introduction</w:t>
       </w:r>
-    </w:p>
-    <w:p>
-      <w:pPr>
-        <w:pStyle w:val="Prrafodelista"/>
-        <w:numPr>
-          <w:ilvl w:val="0"/>
-          <w:numId w:val="1"/>
-        </w:numPr>
-        <w:rPr>
-          <w:rFonts w:ascii="Times New Roman" w:hAnsi="Times New Roman" w:cs="Times New Roman"/>
-          <w:sz w:val="24"/>
-          <w:szCs w:val="24"/>
-          <w:lang w:val="en-GB"/>
-        </w:rPr>
-      </w:pPr>
-      <w:r>
-        <w:rPr>
-          <w:rFonts w:ascii="Times New Roman" w:hAnsi="Times New Roman" w:cs="Times New Roman"/>
-          <w:sz w:val="24"/>
-          <w:szCs w:val="24"/>
+      <w:r>
+        <w:rPr>
+          <w:webHidden/>
+        </w:rPr>
+        <w:tab/>
+      </w:r>
+      <w:r>
+        <w:rPr>
+          <w:webHidden/>
+        </w:rPr>
+        <w:t>3</w:t>
+      </w:r>
+    </w:p>
+    <w:p>
+      <w:pPr>
+        <w:pStyle w:val="Level1"/>
+      </w:pPr>
+      <w:r>
+        <w:rPr>
           <w:lang w:val="en-GB"/>
         </w:rPr>
         <w:t>Problem description</w:t>
       </w:r>
-    </w:p>
-    <w:p>
-      <w:pPr>
-        <w:pStyle w:val="Prrafodelista"/>
-        <w:numPr>
-          <w:ilvl w:val="0"/>
-          <w:numId w:val="1"/>
-        </w:numPr>
-        <w:rPr>
-          <w:rFonts w:ascii="Times New Roman" w:hAnsi="Times New Roman" w:cs="Times New Roman"/>
-          <w:sz w:val="24"/>
-          <w:szCs w:val="24"/>
-          <w:lang w:val="en-GB"/>
-        </w:rPr>
-      </w:pPr>
-      <w:r>
-        <w:rPr>
-          <w:rFonts w:ascii="Times New Roman" w:hAnsi="Times New Roman" w:cs="Times New Roman"/>
-          <w:sz w:val="24"/>
-          <w:szCs w:val="24"/>
+      <w:r>
+        <w:rPr>
+          <w:webHidden/>
+        </w:rPr>
+        <w:tab/>
+      </w:r>
+      <w:r>
+        <w:rPr>
+          <w:webHidden/>
+        </w:rPr>
+        <w:t>3</w:t>
+      </w:r>
+    </w:p>
+    <w:p>
+      <w:pPr>
+        <w:pStyle w:val="Level1"/>
+      </w:pPr>
+      <w:r>
+        <w:rPr>
           <w:lang w:val="en-GB"/>
         </w:rPr>
         <w:t>Methodology</w:t>
       </w:r>
-    </w:p>
-    <w:p>
-      <w:pPr>
-        <w:pStyle w:val="Prrafodelista"/>
-        <w:rPr>
-          <w:rFonts w:ascii="Times New Roman" w:hAnsi="Times New Roman" w:cs="Times New Roman"/>
-          <w:sz w:val="24"/>
-          <w:szCs w:val="24"/>
-          <w:lang w:val="en-GB"/>
-        </w:rPr>
-      </w:pPr>
-      <w:r>
-        <w:rPr>
-          <w:rFonts w:ascii="Times New Roman" w:hAnsi="Times New Roman" w:cs="Times New Roman"/>
-          <w:sz w:val="24"/>
-          <w:szCs w:val="24"/>
-          <w:lang w:val="en-GB"/>
-        </w:rPr>
-        <w:t>3.1 Data transformations</w:t>
-      </w:r>
-    </w:p>
-    <w:p>
-      <w:pPr>
-        <w:pStyle w:val="Prrafodelista"/>
-        <w:rPr>
-          <w:rFonts w:ascii="Times New Roman" w:hAnsi="Times New Roman" w:cs="Times New Roman"/>
-          <w:sz w:val="24"/>
-          <w:szCs w:val="24"/>
-          <w:lang w:val="en-GB"/>
-        </w:rPr>
-      </w:pPr>
-      <w:r>
-        <w:rPr>
-          <w:rFonts w:ascii="Times New Roman" w:hAnsi="Times New Roman" w:cs="Times New Roman"/>
-          <w:sz w:val="24"/>
-          <w:szCs w:val="24"/>
-          <w:lang w:val="en-GB"/>
-        </w:rPr>
-        <w:t>3.2 Feature subset selections</w:t>
-      </w:r>
-    </w:p>
-    <w:p>
-      <w:pPr>
-        <w:pStyle w:val="Prrafodelista"/>
-        <w:rPr>
-          <w:rFonts w:ascii="Times New Roman" w:hAnsi="Times New Roman" w:cs="Times New Roman"/>
-          <w:sz w:val="24"/>
-          <w:szCs w:val="24"/>
-          <w:lang w:val="en-GB"/>
-        </w:rPr>
-      </w:pPr>
-      <w:r>
-        <w:rPr>
-          <w:rFonts w:ascii="Times New Roman" w:hAnsi="Times New Roman" w:cs="Times New Roman"/>
-          <w:sz w:val="24"/>
-          <w:szCs w:val="24"/>
-          <w:lang w:val="en-GB"/>
-        </w:rPr>
-        <w:t>3.3 Application of the models</w:t>
-      </w:r>
-    </w:p>
-    <w:p>
-      <w:pPr>
-        <w:pStyle w:val="Prrafodelista"/>
-        <w:numPr>
-          <w:ilvl w:val="0"/>
-          <w:numId w:val="1"/>
-        </w:numPr>
-        <w:rPr>
-          <w:rFonts w:ascii="Times New Roman" w:hAnsi="Times New Roman" w:cs="Times New Roman"/>
-          <w:sz w:val="24"/>
-          <w:szCs w:val="24"/>
-          <w:lang w:val="en-GB"/>
-        </w:rPr>
-      </w:pPr>
-      <w:r>
-        <w:rPr>
-          <w:rFonts w:ascii="Times New Roman" w:hAnsi="Times New Roman" w:cs="Times New Roman"/>
-          <w:sz w:val="24"/>
-          <w:szCs w:val="24"/>
+      <w:r>
+        <w:rPr>
+          <w:webHidden/>
+        </w:rPr>
+        <w:tab/>
+      </w:r>
+      <w:r>
+        <w:rPr>
+          <w:webHidden/>
+        </w:rPr>
+        <w:t>3</w:t>
+      </w:r>
+    </w:p>
+    <w:p>
+      <w:pPr>
+        <w:pStyle w:val="Level2"/>
+      </w:pPr>
+      <w:r>
+        <w:rPr>
+          <w:lang w:val="en-GB"/>
+        </w:rPr>
+        <w:t xml:space="preserve">3.1 </w:t>
+      </w:r>
+      <w:r>
+        <w:rPr>
+          <w:lang w:val="en-GB"/>
+        </w:rPr>
+        <w:t>Data transformations</w:t>
+      </w:r>
+      <w:r>
+        <w:rPr>
+          <w:webHidden/>
+        </w:rPr>
+        <w:tab/>
+      </w:r>
+      <w:r>
+        <w:rPr>
+          <w:webHidden/>
+        </w:rPr>
+        <w:t>3</w:t>
+      </w:r>
+    </w:p>
+    <w:p>
+      <w:pPr>
+        <w:pStyle w:val="Level2"/>
+      </w:pPr>
+      <w:r>
+        <w:rPr>
+          <w:lang w:val="en-GB"/>
+        </w:rPr>
+        <w:t xml:space="preserve">3.2 </w:t>
+      </w:r>
+      <w:r>
+        <w:rPr>
+          <w:lang w:val="en-GB"/>
+        </w:rPr>
+        <w:t>Feature subset selections</w:t>
+      </w:r>
+      <w:r>
+        <w:rPr>
+          <w:webHidden/>
+        </w:rPr>
+        <w:tab/>
+      </w:r>
+      <w:r>
+        <w:rPr>
+          <w:webHidden/>
+        </w:rPr>
+        <w:t>4</w:t>
+      </w:r>
+    </w:p>
+    <w:p>
+      <w:pPr>
+        <w:pStyle w:val="Level2"/>
+      </w:pPr>
+      <w:r>
+        <w:rPr>
+          <w:lang w:val="en-GB"/>
+        </w:rPr>
+        <w:t xml:space="preserve">3.3 </w:t>
+      </w:r>
+      <w:r>
+        <w:rPr>
+          <w:lang w:val="en-GB"/>
+        </w:rPr>
+        <w:t>Application of the models</w:t>
+      </w:r>
+      <w:r>
+        <w:rPr>
+          <w:webHidden/>
+        </w:rPr>
+        <w:tab/>
+      </w:r>
+      <w:r>
+        <w:rPr>
+          <w:webHidden/>
+        </w:rPr>
+        <w:t>5</w:t>
+      </w:r>
+    </w:p>
+    <w:p>
+      <w:pPr>
+        <w:pStyle w:val="Level1"/>
+      </w:pPr>
+      <w:r>
+        <w:rPr>
           <w:lang w:val="en-GB"/>
         </w:rPr>
         <w:t>Results</w:t>
       </w:r>
-    </w:p>
-    <w:p>
-      <w:pPr>
-        <w:pStyle w:val="Prrafodelista"/>
-        <w:numPr>
-          <w:ilvl w:val="1"/>
-          <w:numId w:val="9"/>
-        </w:numPr>
-        <w:rPr>
-          <w:rFonts w:ascii="Times New Roman" w:hAnsi="Times New Roman" w:cs="Times New Roman"/>
-          <w:sz w:val="24"/>
-          <w:szCs w:val="24"/>
-          <w:lang w:val="en-GB"/>
-        </w:rPr>
-      </w:pPr>
-      <w:r>
-        <w:rPr>
-          <w:rFonts w:ascii="Times New Roman" w:hAnsi="Times New Roman" w:cs="Times New Roman"/>
-          <w:sz w:val="24"/>
-          <w:szCs w:val="24"/>
+      <w:r>
+        <w:rPr>
+          <w:webHidden/>
+        </w:rPr>
+        <w:tab/>
+      </w:r>
+      <w:r>
+        <w:rPr>
+          <w:webHidden/>
+        </w:rPr>
+        <w:t>5</w:t>
+      </w:r>
+    </w:p>
+    <w:p>
+      <w:pPr>
+        <w:pStyle w:val="Level2"/>
+      </w:pPr>
+      <w:r>
+        <w:rPr>
+          <w:lang w:val="en-GB"/>
+        </w:rPr>
+        <w:t xml:space="preserve">4.1 </w:t>
+      </w:r>
+      <w:r>
+        <w:rPr>
           <w:lang w:val="en-GB"/>
         </w:rPr>
         <w:t>Supervised Classification</w:t>
       </w:r>
-    </w:p>
-    <w:p>
-      <w:pPr>
-        <w:pStyle w:val="Prrafodelista"/>
-        <w:numPr>
-          <w:ilvl w:val="2"/>
-          <w:numId w:val="9"/>
-        </w:numPr>
-        <w:rPr>
-          <w:rFonts w:ascii="Times New Roman" w:hAnsi="Times New Roman" w:cs="Times New Roman"/>
-          <w:sz w:val="24"/>
-          <w:szCs w:val="24"/>
-          <w:lang w:val="en-GB"/>
-        </w:rPr>
-      </w:pPr>
-      <w:r>
-        <w:rPr>
-          <w:rFonts w:ascii="Times New Roman" w:hAnsi="Times New Roman" w:cs="Times New Roman"/>
-          <w:sz w:val="24"/>
-          <w:szCs w:val="24"/>
+      <w:r>
+        <w:rPr>
+          <w:webHidden/>
+        </w:rPr>
+        <w:tab/>
+      </w:r>
+      <w:r>
+        <w:rPr>
+          <w:webHidden/>
+        </w:rPr>
+        <w:t>5</w:t>
+      </w:r>
+    </w:p>
+    <w:p>
+      <w:pPr>
+        <w:pStyle w:val="Level3"/>
+      </w:pPr>
+      <w:r>
+        <w:rPr>
+          <w:lang w:val="en-GB"/>
+        </w:rPr>
+        <w:t xml:space="preserve">4.1.1 </w:t>
+      </w:r>
+      <w:r>
+        <w:rPr>
           <w:lang w:val="en-GB"/>
         </w:rPr>
         <w:t>K Nearest Neighbours</w:t>
       </w:r>
-    </w:p>
-    <w:p>
-      <w:pPr>
-        <w:pStyle w:val="Prrafodelista"/>
-        <w:numPr>
-          <w:ilvl w:val="2"/>
-          <w:numId w:val="9"/>
-        </w:numPr>
-        <w:rPr>
-          <w:rFonts w:ascii="Times New Roman" w:hAnsi="Times New Roman" w:cs="Times New Roman"/>
-          <w:sz w:val="24"/>
-          <w:szCs w:val="24"/>
-          <w:lang w:val="en-GB"/>
-        </w:rPr>
-      </w:pPr>
-      <w:r>
-        <w:rPr>
-          <w:rFonts w:ascii="Times New Roman" w:hAnsi="Times New Roman" w:cs="Times New Roman"/>
-          <w:sz w:val="24"/>
-          <w:szCs w:val="24"/>
-          <w:lang w:val="en-GB"/>
-        </w:rPr>
-        <w:t xml:space="preserve">Rule </w:t>
-      </w:r>
-      <w:r>
-        <w:rPr>
-          <w:rFonts w:ascii="Times New Roman" w:hAnsi="Times New Roman" w:cs="Times New Roman"/>
-          <w:sz w:val="24"/>
-          <w:szCs w:val="24"/>
-          <w:lang w:val="en-GB"/>
-        </w:rPr>
-        <w:t>I</w:t>
-      </w:r>
-      <w:r>
-        <w:rPr>
-          <w:rFonts w:ascii="Times New Roman" w:hAnsi="Times New Roman" w:cs="Times New Roman"/>
-          <w:sz w:val="24"/>
-          <w:szCs w:val="24"/>
-          <w:lang w:val="en-GB"/>
-        </w:rPr>
-        <w:t>nduction</w:t>
-      </w:r>
-    </w:p>
-    <w:p>
-      <w:pPr>
-        <w:pStyle w:val="Prrafodelista"/>
-        <w:numPr>
-          <w:ilvl w:val="2"/>
-          <w:numId w:val="9"/>
-        </w:numPr>
-        <w:rPr>
-          <w:rFonts w:ascii="Times New Roman" w:hAnsi="Times New Roman" w:cs="Times New Roman"/>
-          <w:sz w:val="24"/>
-          <w:szCs w:val="24"/>
-          <w:lang w:val="en-GB"/>
-        </w:rPr>
-      </w:pPr>
-      <w:r>
-        <w:rPr>
-          <w:rFonts w:ascii="Times New Roman" w:hAnsi="Times New Roman" w:cs="Times New Roman"/>
-          <w:sz w:val="24"/>
-          <w:szCs w:val="24"/>
-          <w:lang w:val="en-GB"/>
-        </w:rPr>
-        <w:t>Classification</w:t>
-      </w:r>
-      <w:r>
-        <w:rPr>
-          <w:rFonts w:ascii="Times New Roman" w:hAnsi="Times New Roman" w:cs="Times New Roman"/>
-          <w:sz w:val="24"/>
-          <w:szCs w:val="24"/>
-          <w:lang w:val="en-GB"/>
-        </w:rPr>
-        <w:t xml:space="preserve"> </w:t>
-      </w:r>
-      <w:r>
-        <w:rPr>
-          <w:rFonts w:ascii="Times New Roman" w:hAnsi="Times New Roman" w:cs="Times New Roman"/>
-          <w:sz w:val="24"/>
-          <w:szCs w:val="24"/>
-          <w:lang w:val="en-GB"/>
-        </w:rPr>
-        <w:t>T</w:t>
-      </w:r>
-      <w:r>
-        <w:rPr>
-          <w:rFonts w:ascii="Times New Roman" w:hAnsi="Times New Roman" w:cs="Times New Roman"/>
-          <w:sz w:val="24"/>
-          <w:szCs w:val="24"/>
-          <w:lang w:val="en-GB"/>
-        </w:rPr>
-        <w:t>rees</w:t>
-      </w:r>
-    </w:p>
-    <w:p>
-      <w:pPr>
-        <w:pStyle w:val="Prrafodelista"/>
-        <w:numPr>
-          <w:ilvl w:val="2"/>
-          <w:numId w:val="9"/>
-        </w:numPr>
-        <w:rPr>
-          <w:rFonts w:ascii="Times New Roman" w:hAnsi="Times New Roman" w:cs="Times New Roman"/>
-          <w:sz w:val="24"/>
-          <w:szCs w:val="24"/>
-          <w:lang w:val="en-GB"/>
-        </w:rPr>
-      </w:pPr>
-      <w:r>
-        <w:rPr>
-          <w:rFonts w:ascii="Times New Roman" w:hAnsi="Times New Roman" w:cs="Times New Roman"/>
-          <w:sz w:val="24"/>
-          <w:szCs w:val="24"/>
-          <w:lang w:val="en-GB"/>
-        </w:rPr>
-        <w:t>S</w:t>
-      </w:r>
-      <w:r>
-        <w:rPr>
-          <w:rFonts w:ascii="Times New Roman" w:hAnsi="Times New Roman" w:cs="Times New Roman"/>
-          <w:sz w:val="24"/>
-          <w:szCs w:val="24"/>
-          <w:lang w:val="en-GB"/>
-        </w:rPr>
-        <w:t xml:space="preserve">upport </w:t>
-      </w:r>
-      <w:r>
-        <w:rPr>
-          <w:rFonts w:ascii="Times New Roman" w:hAnsi="Times New Roman" w:cs="Times New Roman"/>
-          <w:sz w:val="24"/>
-          <w:szCs w:val="24"/>
-          <w:lang w:val="en-GB"/>
-        </w:rPr>
-        <w:t>V</w:t>
-      </w:r>
-      <w:r>
-        <w:rPr>
-          <w:rFonts w:ascii="Times New Roman" w:hAnsi="Times New Roman" w:cs="Times New Roman"/>
-          <w:sz w:val="24"/>
-          <w:szCs w:val="24"/>
-          <w:lang w:val="en-GB"/>
-        </w:rPr>
-        <w:t xml:space="preserve">ector </w:t>
-      </w:r>
-      <w:r>
-        <w:rPr>
-          <w:rFonts w:ascii="Times New Roman" w:hAnsi="Times New Roman" w:cs="Times New Roman"/>
-          <w:sz w:val="24"/>
-          <w:szCs w:val="24"/>
-          <w:lang w:val="en-GB"/>
-        </w:rPr>
-        <w:t>M</w:t>
-      </w:r>
-      <w:r>
-        <w:rPr>
-          <w:rFonts w:ascii="Times New Roman" w:hAnsi="Times New Roman" w:cs="Times New Roman"/>
-          <w:sz w:val="24"/>
-          <w:szCs w:val="24"/>
-          <w:lang w:val="en-GB"/>
-        </w:rPr>
-        <w:t>achines</w:t>
-      </w:r>
-    </w:p>
-    <w:p>
-      <w:pPr>
-        <w:pStyle w:val="Prrafodelista"/>
-        <w:numPr>
-          <w:ilvl w:val="2"/>
-          <w:numId w:val="9"/>
-        </w:numPr>
-        <w:rPr>
-          <w:rFonts w:ascii="Times New Roman" w:hAnsi="Times New Roman" w:cs="Times New Roman"/>
-          <w:sz w:val="24"/>
-          <w:szCs w:val="24"/>
-          <w:lang w:val="en-GB"/>
-        </w:rPr>
-      </w:pPr>
-      <w:r>
-        <w:rPr>
-          <w:rFonts w:ascii="Times New Roman" w:hAnsi="Times New Roman" w:cs="Times New Roman"/>
-          <w:sz w:val="24"/>
-          <w:szCs w:val="24"/>
+      <w:r>
+        <w:rPr>
+          <w:webHidden/>
+        </w:rPr>
+        <w:tab/>
+      </w:r>
+      <w:r>
+        <w:rPr>
+          <w:webHidden/>
+        </w:rPr>
+        <w:t>5</w:t>
+      </w:r>
+    </w:p>
+    <w:p>
+      <w:pPr>
+        <w:pStyle w:val="Level3"/>
+      </w:pPr>
+      <w:r>
+        <w:rPr>
+          <w:lang w:val="en-GB"/>
+        </w:rPr>
+        <w:t xml:space="preserve">4.1.2 </w:t>
+      </w:r>
+      <w:r>
+        <w:rPr>
+          <w:lang w:val="en-GB"/>
+        </w:rPr>
+        <w:t>Rule Induction</w:t>
+      </w:r>
+      <w:r>
+        <w:rPr>
+          <w:webHidden/>
+        </w:rPr>
+        <w:tab/>
+      </w:r>
+      <w:r>
+        <w:rPr>
+          <w:webHidden/>
+        </w:rPr>
+        <w:t>6</w:t>
+      </w:r>
+    </w:p>
+    <w:p>
+      <w:pPr>
+        <w:pStyle w:val="Level3"/>
+      </w:pPr>
+      <w:r>
+        <w:rPr>
+          <w:lang w:val="en-GB"/>
+        </w:rPr>
+        <w:t xml:space="preserve">4.1.3 </w:t>
+      </w:r>
+      <w:r>
+        <w:rPr>
+          <w:lang w:val="en-GB"/>
+        </w:rPr>
+        <w:t>Classification Trees</w:t>
+      </w:r>
+      <w:r>
+        <w:rPr>
+          <w:webHidden/>
+        </w:rPr>
+        <w:tab/>
+      </w:r>
+      <w:r>
+        <w:rPr>
+          <w:webHidden/>
+        </w:rPr>
+        <w:t>7</w:t>
+      </w:r>
+    </w:p>
+    <w:p>
+      <w:pPr>
+        <w:pStyle w:val="Level3"/>
+      </w:pPr>
+      <w:r>
+        <w:rPr>
+          <w:lang w:val="en-GB"/>
+        </w:rPr>
+        <w:t xml:space="preserve">4.1.4 </w:t>
+      </w:r>
+      <w:r>
+        <w:rPr>
+          <w:lang w:val="en-GB"/>
+        </w:rPr>
+        <w:t>Support Vector Machines</w:t>
+      </w:r>
+      <w:r>
+        <w:rPr>
+          <w:webHidden/>
+        </w:rPr>
+        <w:tab/>
+      </w:r>
+      <w:r>
+        <w:rPr>
+          <w:webHidden/>
+        </w:rPr>
+        <w:t>8</w:t>
+      </w:r>
+    </w:p>
+    <w:p>
+      <w:pPr>
+        <w:pStyle w:val="Level3"/>
+      </w:pPr>
+      <w:r>
+        <w:rPr>
+          <w:lang w:val="en-GB"/>
+        </w:rPr>
+        <w:t xml:space="preserve">4.1.5 </w:t>
+      </w:r>
+      <w:r>
+        <w:rPr>
           <w:lang w:val="en-GB"/>
         </w:rPr>
         <w:t>Artificial Neural Network</w:t>
       </w:r>
-    </w:p>
-    <w:p>
-      <w:pPr>
-        <w:pStyle w:val="Prrafodelista"/>
-        <w:numPr>
-          <w:ilvl w:val="2"/>
-          <w:numId w:val="9"/>
-        </w:numPr>
-        <w:rPr>
-          <w:rFonts w:ascii="Times New Roman" w:hAnsi="Times New Roman" w:cs="Times New Roman"/>
-          <w:sz w:val="24"/>
-          <w:szCs w:val="24"/>
-          <w:lang w:val="en-GB"/>
-        </w:rPr>
-      </w:pPr>
-      <w:r>
-        <w:rPr>
-          <w:rFonts w:ascii="Times New Roman" w:hAnsi="Times New Roman" w:cs="Times New Roman"/>
-          <w:sz w:val="24"/>
-          <w:szCs w:val="24"/>
+      <w:r>
+        <w:rPr>
+          <w:webHidden/>
+        </w:rPr>
+        <w:tab/>
+      </w:r>
+      <w:r>
+        <w:rPr>
+          <w:webHidden/>
+        </w:rPr>
+        <w:t>9</w:t>
+      </w:r>
+    </w:p>
+    <w:p>
+      <w:pPr>
+        <w:pStyle w:val="Level3"/>
+      </w:pPr>
+      <w:r>
+        <w:rPr>
+          <w:webHidden/>
+        </w:rPr>
+        <w:t xml:space="preserve">4.1.6 </w:t>
+      </w:r>
+      <w:r>
+        <w:rPr>
           <w:lang w:val="en-GB"/>
         </w:rPr>
         <w:t>Logistic Regression</w:t>
       </w:r>
-    </w:p>
-    <w:p>
-      <w:pPr>
-        <w:pStyle w:val="Prrafodelista"/>
-        <w:numPr>
-          <w:ilvl w:val="2"/>
-          <w:numId w:val="9"/>
-        </w:numPr>
-        <w:rPr>
-          <w:rFonts w:ascii="Times New Roman" w:hAnsi="Times New Roman" w:cs="Times New Roman"/>
-          <w:sz w:val="24"/>
-          <w:szCs w:val="24"/>
-          <w:lang w:val="en-GB"/>
-        </w:rPr>
-      </w:pPr>
-      <w:r>
-        <w:rPr>
-          <w:rFonts w:ascii="Times New Roman" w:hAnsi="Times New Roman" w:cs="Times New Roman"/>
-          <w:sz w:val="24"/>
-          <w:szCs w:val="24"/>
+      <w:r>
+        <w:rPr>
+          <w:webHidden/>
+        </w:rPr>
+        <w:tab/>
+      </w:r>
+      <w:r>
+        <w:rPr>
+          <w:webHidden/>
+        </w:rPr>
+        <w:t>10</w:t>
+      </w:r>
+    </w:p>
+    <w:p>
+      <w:pPr>
+        <w:pStyle w:val="Level3"/>
+      </w:pPr>
+      <w:r>
+        <w:rPr>
+          <w:webHidden/>
+        </w:rPr>
+        <w:t xml:space="preserve">4.1.7 </w:t>
+      </w:r>
+      <w:r>
+        <w:rPr>
           <w:lang w:val="en-GB"/>
         </w:rPr>
         <w:t>Bayesian classifiers</w:t>
       </w:r>
-    </w:p>
-    <w:p>
-      <w:pPr>
-        <w:pStyle w:val="Prrafodelista"/>
-        <w:numPr>
-          <w:ilvl w:val="2"/>
-          <w:numId w:val="9"/>
-        </w:numPr>
-        <w:rPr>
-          <w:rFonts w:ascii="Times New Roman" w:hAnsi="Times New Roman" w:cs="Times New Roman"/>
-          <w:sz w:val="24"/>
-          <w:szCs w:val="24"/>
-          <w:lang w:val="en-GB"/>
-        </w:rPr>
-      </w:pPr>
-      <w:r>
-        <w:rPr>
-          <w:rFonts w:ascii="Times New Roman" w:hAnsi="Times New Roman" w:cs="Times New Roman"/>
-          <w:sz w:val="24"/>
-          <w:szCs w:val="24"/>
+      <w:r>
+        <w:rPr>
+          <w:webHidden/>
+        </w:rPr>
+        <w:tab/>
+      </w:r>
+      <w:r>
+        <w:rPr>
+          <w:webHidden/>
+        </w:rPr>
+        <w:t>10</w:t>
+      </w:r>
+    </w:p>
+    <w:p>
+      <w:pPr>
+        <w:pStyle w:val="Level3"/>
+      </w:pPr>
+      <w:r>
+        <w:rPr>
+          <w:lang w:val="en-GB"/>
+        </w:rPr>
+        <w:t xml:space="preserve">4.1.8 </w:t>
+      </w:r>
+      <w:r>
+        <w:rPr>
           <w:lang w:val="en-GB"/>
         </w:rPr>
         <w:t>Discriminant analysis</w:t>
       </w:r>
-    </w:p>
-    <w:p>
-      <w:pPr>
-        <w:pStyle w:val="Prrafodelista"/>
-        <w:numPr>
-          <w:ilvl w:val="2"/>
-          <w:numId w:val="9"/>
-        </w:numPr>
-        <w:rPr>
-          <w:rFonts w:ascii="Times New Roman" w:hAnsi="Times New Roman" w:cs="Times New Roman"/>
-          <w:sz w:val="24"/>
-          <w:szCs w:val="24"/>
-          <w:lang w:val="en-GB"/>
-        </w:rPr>
-      </w:pPr>
-      <w:r>
-        <w:rPr>
-          <w:rFonts w:ascii="Times New Roman" w:hAnsi="Times New Roman" w:cs="Times New Roman"/>
-          <w:sz w:val="24"/>
-          <w:szCs w:val="24"/>
-          <w:lang w:val="en-GB"/>
-        </w:rPr>
-        <w:t xml:space="preserve">Metaclassifiers and </w:t>
-      </w:r>
-      <w:r>
-        <w:rPr>
-          <w:rFonts w:ascii="Times New Roman" w:hAnsi="Times New Roman" w:cs="Times New Roman"/>
-          <w:sz w:val="24"/>
-          <w:szCs w:val="24"/>
-          <w:lang w:val="en-GB"/>
-        </w:rPr>
-        <w:t>g</w:t>
-      </w:r>
-      <w:r>
-        <w:rPr>
-          <w:rFonts w:ascii="Times New Roman" w:hAnsi="Times New Roman" w:cs="Times New Roman"/>
-          <w:sz w:val="24"/>
-          <w:szCs w:val="24"/>
-          <w:lang w:val="en-GB"/>
-        </w:rPr>
-        <w:t xml:space="preserve">lobal </w:t>
-      </w:r>
-      <w:r>
-        <w:rPr>
-          <w:rFonts w:ascii="Times New Roman" w:hAnsi="Times New Roman" w:cs="Times New Roman"/>
-          <w:sz w:val="24"/>
-          <w:szCs w:val="24"/>
-          <w:lang w:val="en-GB"/>
-        </w:rPr>
-        <w:t>r</w:t>
-      </w:r>
-      <w:r>
-        <w:rPr>
-          <w:rFonts w:ascii="Times New Roman" w:hAnsi="Times New Roman" w:cs="Times New Roman"/>
-          <w:sz w:val="24"/>
-          <w:szCs w:val="24"/>
-          <w:lang w:val="en-GB"/>
-        </w:rPr>
-        <w:t>esults</w:t>
-      </w:r>
-    </w:p>
-    <w:p>
-      <w:pPr>
-        <w:pStyle w:val="Prrafodelista"/>
-        <w:numPr>
-          <w:ilvl w:val="1"/>
-          <w:numId w:val="9"/>
-        </w:numPr>
-        <w:rPr>
-          <w:rFonts w:ascii="Times New Roman" w:hAnsi="Times New Roman" w:cs="Times New Roman"/>
-          <w:sz w:val="24"/>
-          <w:szCs w:val="24"/>
-          <w:lang w:val="en-GB"/>
-        </w:rPr>
-      </w:pPr>
-      <w:r>
-        <w:rPr>
-          <w:rFonts w:ascii="Times New Roman" w:hAnsi="Times New Roman" w:cs="Times New Roman"/>
-          <w:sz w:val="24"/>
-          <w:szCs w:val="24"/>
+      <w:r>
+        <w:rPr>
+          <w:webHidden/>
+        </w:rPr>
+        <w:tab/>
+      </w:r>
+      <w:r>
+        <w:rPr>
+          <w:webHidden/>
+        </w:rPr>
+        <w:t>10</w:t>
+      </w:r>
+    </w:p>
+    <w:p>
+      <w:pPr>
+        <w:pStyle w:val="Level3"/>
+      </w:pPr>
+      <w:r>
+        <w:rPr>
+          <w:lang w:val="en-GB"/>
+        </w:rPr>
+        <w:t xml:space="preserve">4.1.9 </w:t>
+      </w:r>
+      <w:r>
+        <w:rPr>
+          <w:lang w:val="en-GB"/>
+        </w:rPr>
+        <w:t>Metaclassifiers and global results</w:t>
+      </w:r>
+      <w:r>
+        <w:rPr>
+          <w:webHidden/>
+        </w:rPr>
+        <w:tab/>
+      </w:r>
+      <w:r>
+        <w:rPr>
+          <w:webHidden/>
+        </w:rPr>
+        <w:t>11</w:t>
+      </w:r>
+    </w:p>
+    <w:p>
+      <w:pPr>
+        <w:pStyle w:val="Level2"/>
+      </w:pPr>
+      <w:r>
+        <w:rPr>
+          <w:lang w:val="en-GB"/>
+        </w:rPr>
+        <w:t xml:space="preserve">4.2. </w:t>
+      </w:r>
+      <w:r>
+        <w:rPr>
           <w:lang w:val="en-GB"/>
         </w:rPr>
         <w:t>Unsupervised Classification</w:t>
       </w:r>
-    </w:p>
-    <w:p>
-      <w:pPr>
-        <w:pStyle w:val="Prrafodelista"/>
-        <w:numPr>
-          <w:ilvl w:val="2"/>
-          <w:numId w:val="9"/>
-        </w:numPr>
-        <w:rPr>
-          <w:rFonts w:ascii="Times New Roman" w:hAnsi="Times New Roman" w:cs="Times New Roman"/>
-          <w:sz w:val="24"/>
-          <w:szCs w:val="24"/>
-          <w:lang w:val="en-GB"/>
-        </w:rPr>
-      </w:pPr>
-      <w:r>
-        <w:rPr>
-          <w:rFonts w:ascii="Times New Roman" w:hAnsi="Times New Roman" w:cs="Times New Roman"/>
-          <w:sz w:val="24"/>
-          <w:szCs w:val="24"/>
+      <w:r>
+        <w:rPr>
+          <w:webHidden/>
+        </w:rPr>
+        <w:tab/>
+      </w:r>
+      <w:r>
+        <w:rPr>
+          <w:webHidden/>
+        </w:rPr>
+        <w:t>11</w:t>
+      </w:r>
+    </w:p>
+    <w:p>
+      <w:pPr>
+        <w:pStyle w:val="Level3"/>
+      </w:pPr>
+      <w:r>
+        <w:rPr>
+          <w:lang w:val="en-GB"/>
+        </w:rPr>
+        <w:t xml:space="preserve">4.2.1 </w:t>
+      </w:r>
+      <w:r>
+        <w:rPr>
           <w:lang w:val="en-GB"/>
         </w:rPr>
         <w:t>Hierarchical clustering</w:t>
       </w:r>
-    </w:p>
-    <w:p>
-      <w:pPr>
-        <w:pStyle w:val="Prrafodelista"/>
-        <w:numPr>
-          <w:ilvl w:val="2"/>
-          <w:numId w:val="9"/>
-        </w:numPr>
-        <w:rPr>
-          <w:rFonts w:ascii="Times New Roman" w:hAnsi="Times New Roman" w:cs="Times New Roman"/>
-          <w:sz w:val="24"/>
-          <w:szCs w:val="24"/>
-          <w:lang w:val="en-GB"/>
-        </w:rPr>
-      </w:pPr>
-      <w:r>
-        <w:rPr>
-          <w:rFonts w:ascii="Times New Roman" w:hAnsi="Times New Roman" w:cs="Times New Roman"/>
-          <w:sz w:val="24"/>
-          <w:szCs w:val="24"/>
+      <w:r>
+        <w:rPr>
+          <w:webHidden/>
+        </w:rPr>
+        <w:tab/>
+      </w:r>
+      <w:r>
+        <w:rPr>
+          <w:webHidden/>
+        </w:rPr>
+        <w:t>11</w:t>
+      </w:r>
+    </w:p>
+    <w:p>
+      <w:pPr>
+        <w:pStyle w:val="Level3"/>
+      </w:pPr>
+      <w:r>
+        <w:rPr>
+          <w:lang w:val="en-GB"/>
+        </w:rPr>
+        <w:t xml:space="preserve">4.2.2 </w:t>
+      </w:r>
+      <w:r>
+        <w:rPr>
           <w:lang w:val="en-GB"/>
         </w:rPr>
         <w:t>Partitional clustering</w:t>
       </w:r>
-    </w:p>
-    <w:p>
-      <w:pPr>
-        <w:pStyle w:val="Prrafodelista"/>
-        <w:numPr>
-          <w:ilvl w:val="2"/>
-          <w:numId w:val="9"/>
-        </w:numPr>
-        <w:rPr>
-          <w:rFonts w:ascii="Times New Roman" w:hAnsi="Times New Roman" w:cs="Times New Roman"/>
-          <w:sz w:val="24"/>
-          <w:szCs w:val="24"/>
-          <w:lang w:val="en-GB"/>
-        </w:rPr>
-      </w:pPr>
-      <w:r>
-        <w:rPr>
-          <w:rFonts w:ascii="Times New Roman" w:hAnsi="Times New Roman" w:cs="Times New Roman"/>
-          <w:sz w:val="24"/>
-          <w:szCs w:val="24"/>
+      <w:r>
+        <w:rPr>
+          <w:webHidden/>
+        </w:rPr>
+        <w:tab/>
+      </w:r>
+      <w:r>
+        <w:rPr>
+          <w:webHidden/>
+        </w:rPr>
+        <w:t>13</w:t>
+      </w:r>
+    </w:p>
+    <w:p>
+      <w:pPr>
+        <w:pStyle w:val="Level3"/>
+      </w:pPr>
+      <w:r>
+        <w:rPr>
+          <w:lang w:val="en-GB"/>
+        </w:rPr>
+        <w:t xml:space="preserve">4.2.3 </w:t>
+      </w:r>
+      <w:r>
+        <w:rPr>
           <w:lang w:val="en-GB"/>
         </w:rPr>
         <w:t>Probabilistic clustering</w:t>
       </w:r>
-    </w:p>
-    <w:p>
-      <w:pPr>
-        <w:pStyle w:val="Prrafodelista"/>
-        <w:numPr>
-          <w:ilvl w:val="0"/>
-          <w:numId w:val="1"/>
-        </w:numPr>
-        <w:rPr>
-          <w:rFonts w:ascii="Times New Roman" w:hAnsi="Times New Roman" w:cs="Times New Roman"/>
-          <w:sz w:val="24"/>
-          <w:szCs w:val="24"/>
-          <w:lang w:val="en-GB"/>
-        </w:rPr>
-      </w:pPr>
-      <w:r>
-        <w:rPr>
-          <w:rFonts w:ascii="Times New Roman" w:hAnsi="Times New Roman" w:cs="Times New Roman"/>
-          <w:sz w:val="24"/>
-          <w:szCs w:val="24"/>
-          <w:lang w:val="en-GB"/>
-        </w:rPr>
-        <w:t>Conclusion</w:t>
-      </w:r>
-      <w:r>
-        <w:rPr>
-          <w:rFonts w:ascii="Times New Roman" w:hAnsi="Times New Roman" w:cs="Times New Roman"/>
-          <w:sz w:val="24"/>
-          <w:szCs w:val="24"/>
-          <w:lang w:val="en-GB"/>
-        </w:rPr>
-        <w:t>s</w:t>
-      </w:r>
-    </w:p>
-    <w:p>
-      <w:pPr>
-        <w:pStyle w:val="Prrafodelista"/>
-        <w:numPr>
-          <w:ilvl w:val="0"/>
-          <w:numId w:val="1"/>
-        </w:numPr>
-        <w:rPr>
-          <w:rFonts w:ascii="Times New Roman" w:hAnsi="Times New Roman" w:cs="Times New Roman"/>
-          <w:sz w:val="24"/>
-          <w:szCs w:val="24"/>
-          <w:lang w:val="en-GB"/>
-        </w:rPr>
-      </w:pPr>
-      <w:r>
-        <w:rPr>
-          <w:rFonts w:ascii="Times New Roman" w:hAnsi="Times New Roman" w:cs="Times New Roman"/>
-          <w:sz w:val="24"/>
-          <w:szCs w:val="24"/>
+      <w:r>
+        <w:rPr>
+          <w:webHidden/>
+        </w:rPr>
+        <w:tab/>
+      </w:r>
+      <w:r>
+        <w:rPr>
+          <w:webHidden/>
+        </w:rPr>
+        <w:t>14</w:t>
+      </w:r>
+    </w:p>
+    <w:p>
+      <w:pPr>
+        <w:pStyle w:val="Level1"/>
+      </w:pPr>
+      <w:r>
+        <w:rPr>
+          <w:lang w:val="en-GB"/>
+        </w:rPr>
+        <w:t>Conclusions</w:t>
+      </w:r>
+      <w:r>
+        <w:rPr>
+          <w:webHidden/>
+        </w:rPr>
+        <w:tab/>
+      </w:r>
+      <w:r>
+        <w:rPr>
+          <w:webHidden/>
+        </w:rPr>
+        <w:t>14</w:t>
+      </w:r>
+    </w:p>
+    <w:p>
+      <w:pPr>
+        <w:pStyle w:val="Level1"/>
+      </w:pPr>
+      <w:r>
+        <w:rPr>
           <w:lang w:val="en-GB"/>
         </w:rPr>
         <w:t>References</w:t>
+      </w:r>
+      <w:r>
+        <w:rPr>
+          <w:webHidden/>
+        </w:rPr>
+        <w:tab/>
+      </w:r>
+      <w:r>
+        <w:rPr>
+          <w:webHidden/>
+        </w:rPr>
+        <w:t>15</w:t>
       </w:r>
     </w:p>
     <w:p>
@@ -1098,6 +1039,7 @@
           <w:szCs w:val="32"/>
           <w:lang w:val="en-GB"/>
         </w:rPr>
+        <w:lastRenderedPageBreak/>
         <w:t xml:space="preserve">1. </w:t>
       </w:r>
       <w:r>
@@ -1606,7 +1548,27 @@
           <w:szCs w:val="24"/>
           <w:lang w:val="en-GB"/>
         </w:rPr>
-        <w:t>he three columns representing student’s academic performance during the year (G1,G2,G3</w:t>
+        <w:t>he three columns representing student’s academic performance during the year (G</w:t>
+      </w:r>
+      <w:proofErr w:type="gramStart"/>
+      <w:r>
+        <w:rPr>
+          <w:rFonts w:ascii="Times New Roman" w:hAnsi="Times New Roman" w:cs="Times New Roman"/>
+          <w:sz w:val="24"/>
+          <w:szCs w:val="24"/>
+          <w:lang w:val="en-GB"/>
+        </w:rPr>
+        <w:t>1,G</w:t>
+      </w:r>
+      <w:proofErr w:type="gramEnd"/>
+      <w:r>
+        <w:rPr>
+          <w:rFonts w:ascii="Times New Roman" w:hAnsi="Times New Roman" w:cs="Times New Roman"/>
+          <w:sz w:val="24"/>
+          <w:szCs w:val="24"/>
+          <w:lang w:val="en-GB"/>
+        </w:rPr>
+        <w:t>2,G3</w:t>
       </w:r>
       <w:r>
         <w:rPr>
@@ -1617,6 +1579,17 @@
         </w:rPr>
         <w:t>).</w:t>
       </w:r>
+    </w:p>
+    <w:p>
+      <w:pPr>
+        <w:jc w:val="both"/>
+        <w:rPr>
+          <w:rFonts w:ascii="Times New Roman" w:hAnsi="Times New Roman" w:cs="Times New Roman"/>
+          <w:sz w:val="24"/>
+          <w:szCs w:val="24"/>
+          <w:lang w:val="en-GB"/>
+        </w:rPr>
+      </w:pPr>
     </w:p>
     <w:p>
       <w:pPr>
@@ -3272,7 +3245,31 @@
           <w:bdr w:val="none" w:sz="0" w:space="0" w:color="auto" w:frame="1"/>
           <w:lang w:val="en-GB" w:eastAsia="es-ES"/>
         </w:rPr>
-        <w:t>A set consisting of  64  rules:</w:t>
+        <w:t xml:space="preserve">A set consisting </w:t>
+      </w:r>
+      <w:proofErr w:type="gramStart"/>
+      <w:r>
+        <w:rPr>
+          <w:rFonts w:ascii="Lucida Console" w:eastAsia="Times New Roman" w:hAnsi="Lucida Console" w:cs="Courier New"/>
+          <w:color w:val="E6E1DC"/>
+          <w:sz w:val="20"/>
+          <w:szCs w:val="20"/>
+          <w:bdr w:val="none" w:sz="0" w:space="0" w:color="auto" w:frame="1"/>
+          <w:lang w:val="en-GB" w:eastAsia="es-ES"/>
+        </w:rPr>
+        <w:t>of  64</w:t>
+      </w:r>
+      <w:proofErr w:type="gramEnd"/>
+      <w:r>
+        <w:rPr>
+          <w:rFonts w:ascii="Lucida Console" w:eastAsia="Times New Roman" w:hAnsi="Lucida Console" w:cs="Courier New"/>
+          <w:color w:val="E6E1DC"/>
+          <w:sz w:val="20"/>
+          <w:szCs w:val="20"/>
+          <w:bdr w:val="none" w:sz="0" w:space="0" w:color="auto" w:frame="1"/>
+          <w:lang w:val="en-GB" w:eastAsia="es-ES"/>
+        </w:rPr>
+        <w:t xml:space="preserve">  rules:</w:t>
       </w:r>
     </w:p>
     <w:p>
@@ -3316,7 +3313,31 @@
           <w:bdr w:val="none" w:sz="0" w:space="0" w:color="auto" w:frame="1"/>
           <w:lang w:val="en-GB" w:eastAsia="es-ES"/>
         </w:rPr>
-        <w:t>1. IF failures is 3 THEN  is 0;</w:t>
+        <w:t xml:space="preserve">1. IF failures is 3 </w:t>
+      </w:r>
+      <w:proofErr w:type="gramStart"/>
+      <w:r>
+        <w:rPr>
+          <w:rFonts w:ascii="Lucida Console" w:eastAsia="Times New Roman" w:hAnsi="Lucida Console" w:cs="Courier New"/>
+          <w:color w:val="E6E1DC"/>
+          <w:sz w:val="20"/>
+          <w:szCs w:val="20"/>
+          <w:bdr w:val="none" w:sz="0" w:space="0" w:color="auto" w:frame="1"/>
+          <w:lang w:val="en-GB" w:eastAsia="es-ES"/>
+        </w:rPr>
+        <w:t>THEN  is</w:t>
+      </w:r>
+      <w:proofErr w:type="gramEnd"/>
+      <w:r>
+        <w:rPr>
+          <w:rFonts w:ascii="Lucida Console" w:eastAsia="Times New Roman" w:hAnsi="Lucida Console" w:cs="Courier New"/>
+          <w:color w:val="E6E1DC"/>
+          <w:sz w:val="20"/>
+          <w:szCs w:val="20"/>
+          <w:bdr w:val="none" w:sz="0" w:space="0" w:color="auto" w:frame="1"/>
+          <w:lang w:val="en-GB" w:eastAsia="es-ES"/>
+        </w:rPr>
+        <w:t xml:space="preserve"> 0;</w:t>
       </w:r>
     </w:p>
     <w:p>
@@ -3464,7 +3485,31 @@
           <w:bdr w:val="none" w:sz="0" w:space="0" w:color="auto" w:frame="1"/>
           <w:lang w:val="en-GB" w:eastAsia="es-ES"/>
         </w:rPr>
-        <w:t>2. IF failures is 2 and sex is 2 THEN  is 0;</w:t>
+        <w:t xml:space="preserve">2. IF failures is 2 and sex is 2 </w:t>
+      </w:r>
+      <w:proofErr w:type="gramStart"/>
+      <w:r>
+        <w:rPr>
+          <w:rFonts w:ascii="Lucida Console" w:eastAsia="Times New Roman" w:hAnsi="Lucida Console" w:cs="Courier New"/>
+          <w:color w:val="E6E1DC"/>
+          <w:sz w:val="20"/>
+          <w:szCs w:val="20"/>
+          <w:bdr w:val="none" w:sz="0" w:space="0" w:color="auto" w:frame="1"/>
+          <w:lang w:val="en-GB" w:eastAsia="es-ES"/>
+        </w:rPr>
+        <w:t>THEN  is</w:t>
+      </w:r>
+      <w:proofErr w:type="gramEnd"/>
+      <w:r>
+        <w:rPr>
+          <w:rFonts w:ascii="Lucida Console" w:eastAsia="Times New Roman" w:hAnsi="Lucida Console" w:cs="Courier New"/>
+          <w:color w:val="E6E1DC"/>
+          <w:sz w:val="20"/>
+          <w:szCs w:val="20"/>
+          <w:bdr w:val="none" w:sz="0" w:space="0" w:color="auto" w:frame="1"/>
+          <w:lang w:val="en-GB" w:eastAsia="es-ES"/>
+        </w:rPr>
+        <w:t xml:space="preserve"> 0;</w:t>
       </w:r>
     </w:p>
     <w:p>
@@ -3636,7 +3681,31 @@
           <w:bdr w:val="none" w:sz="0" w:space="0" w:color="auto" w:frame="1"/>
           <w:lang w:val="en-GB" w:eastAsia="es-ES"/>
         </w:rPr>
-        <w:t xml:space="preserve"> is 1 and failures is 0 THEN  is 1;</w:t>
+        <w:t xml:space="preserve"> is 1 and failures is 0 </w:t>
+      </w:r>
+      <w:proofErr w:type="gramStart"/>
+      <w:r>
+        <w:rPr>
+          <w:rFonts w:ascii="Lucida Console" w:eastAsia="Times New Roman" w:hAnsi="Lucida Console" w:cs="Courier New"/>
+          <w:color w:val="E6E1DC"/>
+          <w:sz w:val="20"/>
+          <w:szCs w:val="20"/>
+          <w:bdr w:val="none" w:sz="0" w:space="0" w:color="auto" w:frame="1"/>
+          <w:lang w:val="en-GB" w:eastAsia="es-ES"/>
+        </w:rPr>
+        <w:t>THEN  is</w:t>
+      </w:r>
+      <w:proofErr w:type="gramEnd"/>
+      <w:r>
+        <w:rPr>
+          <w:rFonts w:ascii="Lucida Console" w:eastAsia="Times New Roman" w:hAnsi="Lucida Console" w:cs="Courier New"/>
+          <w:color w:val="E6E1DC"/>
+          <w:sz w:val="20"/>
+          <w:szCs w:val="20"/>
+          <w:bdr w:val="none" w:sz="0" w:space="0" w:color="auto" w:frame="1"/>
+          <w:lang w:val="en-GB" w:eastAsia="es-ES"/>
+        </w:rPr>
+        <w:t xml:space="preserve"> 1;</w:t>
       </w:r>
     </w:p>
     <w:p>
@@ -3784,7 +3853,31 @@
           <w:bdr w:val="none" w:sz="0" w:space="0" w:color="auto" w:frame="1"/>
           <w:lang w:val="en-GB" w:eastAsia="es-ES"/>
         </w:rPr>
-        <w:t>4. IF absences is 3 and internet is 1 THEN  is 1;</w:t>
+        <w:t xml:space="preserve">4. IF absences is 3 and internet is 1 </w:t>
+      </w:r>
+      <w:proofErr w:type="gramStart"/>
+      <w:r>
+        <w:rPr>
+          <w:rFonts w:ascii="Lucida Console" w:eastAsia="Times New Roman" w:hAnsi="Lucida Console" w:cs="Courier New"/>
+          <w:color w:val="E6E1DC"/>
+          <w:sz w:val="20"/>
+          <w:szCs w:val="20"/>
+          <w:bdr w:val="none" w:sz="0" w:space="0" w:color="auto" w:frame="1"/>
+          <w:lang w:val="en-GB" w:eastAsia="es-ES"/>
+        </w:rPr>
+        <w:t>THEN  is</w:t>
+      </w:r>
+      <w:proofErr w:type="gramEnd"/>
+      <w:r>
+        <w:rPr>
+          <w:rFonts w:ascii="Lucida Console" w:eastAsia="Times New Roman" w:hAnsi="Lucida Console" w:cs="Courier New"/>
+          <w:color w:val="E6E1DC"/>
+          <w:sz w:val="20"/>
+          <w:szCs w:val="20"/>
+          <w:bdr w:val="none" w:sz="0" w:space="0" w:color="auto" w:frame="1"/>
+          <w:lang w:val="en-GB" w:eastAsia="es-ES"/>
+        </w:rPr>
+        <w:t xml:space="preserve"> 1;</w:t>
       </w:r>
     </w:p>
     <w:p>
@@ -3932,7 +4025,31 @@
           <w:bdr w:val="none" w:sz="0" w:space="0" w:color="auto" w:frame="1"/>
           <w:lang w:val="en-GB" w:eastAsia="es-ES"/>
         </w:rPr>
-        <w:t>5. IF absences is 16 THEN  is 1;</w:t>
+        <w:t xml:space="preserve">5. IF absences is 16 </w:t>
+      </w:r>
+      <w:proofErr w:type="gramStart"/>
+      <w:r>
+        <w:rPr>
+          <w:rFonts w:ascii="Lucida Console" w:eastAsia="Times New Roman" w:hAnsi="Lucida Console" w:cs="Courier New"/>
+          <w:color w:val="E6E1DC"/>
+          <w:sz w:val="20"/>
+          <w:szCs w:val="20"/>
+          <w:bdr w:val="none" w:sz="0" w:space="0" w:color="auto" w:frame="1"/>
+          <w:lang w:val="en-GB" w:eastAsia="es-ES"/>
+        </w:rPr>
+        <w:t>THEN  is</w:t>
+      </w:r>
+      <w:proofErr w:type="gramEnd"/>
+      <w:r>
+        <w:rPr>
+          <w:rFonts w:ascii="Lucida Console" w:eastAsia="Times New Roman" w:hAnsi="Lucida Console" w:cs="Courier New"/>
+          <w:color w:val="E6E1DC"/>
+          <w:sz w:val="20"/>
+          <w:szCs w:val="20"/>
+          <w:bdr w:val="none" w:sz="0" w:space="0" w:color="auto" w:frame="1"/>
+          <w:lang w:val="en-GB" w:eastAsia="es-ES"/>
+        </w:rPr>
+        <w:t xml:space="preserve"> 1;</w:t>
       </w:r>
     </w:p>
     <w:p>
@@ -4080,7 +4197,31 @@
           <w:bdr w:val="none" w:sz="0" w:space="0" w:color="auto" w:frame="1"/>
           <w:lang w:val="en-GB" w:eastAsia="es-ES"/>
         </w:rPr>
-        <w:t>6. IF age is 20 THEN  is 1;</w:t>
+        <w:t xml:space="preserve">6. IF age is 20 </w:t>
+      </w:r>
+      <w:proofErr w:type="gramStart"/>
+      <w:r>
+        <w:rPr>
+          <w:rFonts w:ascii="Lucida Console" w:eastAsia="Times New Roman" w:hAnsi="Lucida Console" w:cs="Courier New"/>
+          <w:color w:val="E6E1DC"/>
+          <w:sz w:val="20"/>
+          <w:szCs w:val="20"/>
+          <w:bdr w:val="none" w:sz="0" w:space="0" w:color="auto" w:frame="1"/>
+          <w:lang w:val="en-GB" w:eastAsia="es-ES"/>
+        </w:rPr>
+        <w:t>THEN  is</w:t>
+      </w:r>
+      <w:proofErr w:type="gramEnd"/>
+      <w:r>
+        <w:rPr>
+          <w:rFonts w:ascii="Lucida Console" w:eastAsia="Times New Roman" w:hAnsi="Lucida Console" w:cs="Courier New"/>
+          <w:color w:val="E6E1DC"/>
+          <w:sz w:val="20"/>
+          <w:szCs w:val="20"/>
+          <w:bdr w:val="none" w:sz="0" w:space="0" w:color="auto" w:frame="1"/>
+          <w:lang w:val="en-GB" w:eastAsia="es-ES"/>
+        </w:rPr>
+        <w:t xml:space="preserve"> 1;</w:t>
       </w:r>
     </w:p>
     <w:p>
@@ -4252,7 +4393,31 @@
           <w:bdr w:val="none" w:sz="0" w:space="0" w:color="auto" w:frame="1"/>
           <w:lang w:val="en-GB" w:eastAsia="es-ES"/>
         </w:rPr>
-        <w:t xml:space="preserve"> is 1 THEN  is 0;</w:t>
+        <w:t xml:space="preserve"> is 1 </w:t>
+      </w:r>
+      <w:proofErr w:type="gramStart"/>
+      <w:r>
+        <w:rPr>
+          <w:rFonts w:ascii="Lucida Console" w:eastAsia="Times New Roman" w:hAnsi="Lucida Console" w:cs="Courier New"/>
+          <w:color w:val="E6E1DC"/>
+          <w:sz w:val="20"/>
+          <w:szCs w:val="20"/>
+          <w:bdr w:val="none" w:sz="0" w:space="0" w:color="auto" w:frame="1"/>
+          <w:lang w:val="en-GB" w:eastAsia="es-ES"/>
+        </w:rPr>
+        <w:t>THEN  is</w:t>
+      </w:r>
+      <w:proofErr w:type="gramEnd"/>
+      <w:r>
+        <w:rPr>
+          <w:rFonts w:ascii="Lucida Console" w:eastAsia="Times New Roman" w:hAnsi="Lucida Console" w:cs="Courier New"/>
+          <w:color w:val="E6E1DC"/>
+          <w:sz w:val="20"/>
+          <w:szCs w:val="20"/>
+          <w:bdr w:val="none" w:sz="0" w:space="0" w:color="auto" w:frame="1"/>
+          <w:lang w:val="en-GB" w:eastAsia="es-ES"/>
+        </w:rPr>
+        <w:t xml:space="preserve"> 0;</w:t>
       </w:r>
     </w:p>
     <w:p>
@@ -4424,7 +4589,31 @@
           <w:bdr w:val="none" w:sz="0" w:space="0" w:color="auto" w:frame="1"/>
           <w:lang w:val="en-GB" w:eastAsia="es-ES"/>
         </w:rPr>
-        <w:t xml:space="preserve"> is 2 and age is 16 THEN  is 1;</w:t>
+        <w:t xml:space="preserve"> is 2 and age is 16 </w:t>
+      </w:r>
+      <w:proofErr w:type="gramStart"/>
+      <w:r>
+        <w:rPr>
+          <w:rFonts w:ascii="Lucida Console" w:eastAsia="Times New Roman" w:hAnsi="Lucida Console" w:cs="Courier New"/>
+          <w:color w:val="E6E1DC"/>
+          <w:sz w:val="20"/>
+          <w:szCs w:val="20"/>
+          <w:bdr w:val="none" w:sz="0" w:space="0" w:color="auto" w:frame="1"/>
+          <w:lang w:val="en-GB" w:eastAsia="es-ES"/>
+        </w:rPr>
+        <w:t>THEN  is</w:t>
+      </w:r>
+      <w:proofErr w:type="gramEnd"/>
+      <w:r>
+        <w:rPr>
+          <w:rFonts w:ascii="Lucida Console" w:eastAsia="Times New Roman" w:hAnsi="Lucida Console" w:cs="Courier New"/>
+          <w:color w:val="E6E1DC"/>
+          <w:sz w:val="20"/>
+          <w:szCs w:val="20"/>
+          <w:bdr w:val="none" w:sz="0" w:space="0" w:color="auto" w:frame="1"/>
+          <w:lang w:val="en-GB" w:eastAsia="es-ES"/>
+        </w:rPr>
+        <w:t xml:space="preserve"> 1;</w:t>
       </w:r>
     </w:p>
     <w:p>
@@ -4620,7 +4809,31 @@
           <w:bdr w:val="none" w:sz="0" w:space="0" w:color="auto" w:frame="1"/>
           <w:lang w:val="en-GB" w:eastAsia="es-ES"/>
         </w:rPr>
-        <w:t xml:space="preserve"> is 1 THEN  is 0;</w:t>
+        <w:t xml:space="preserve"> is 1 </w:t>
+      </w:r>
+      <w:proofErr w:type="gramStart"/>
+      <w:r>
+        <w:rPr>
+          <w:rFonts w:ascii="Lucida Console" w:eastAsia="Times New Roman" w:hAnsi="Lucida Console" w:cs="Courier New"/>
+          <w:color w:val="E6E1DC"/>
+          <w:sz w:val="20"/>
+          <w:szCs w:val="20"/>
+          <w:bdr w:val="none" w:sz="0" w:space="0" w:color="auto" w:frame="1"/>
+          <w:lang w:val="en-GB" w:eastAsia="es-ES"/>
+        </w:rPr>
+        <w:t>THEN  is</w:t>
+      </w:r>
+      <w:proofErr w:type="gramEnd"/>
+      <w:r>
+        <w:rPr>
+          <w:rFonts w:ascii="Lucida Console" w:eastAsia="Times New Roman" w:hAnsi="Lucida Console" w:cs="Courier New"/>
+          <w:color w:val="E6E1DC"/>
+          <w:sz w:val="20"/>
+          <w:szCs w:val="20"/>
+          <w:bdr w:val="none" w:sz="0" w:space="0" w:color="auto" w:frame="1"/>
+          <w:lang w:val="en-GB" w:eastAsia="es-ES"/>
+        </w:rPr>
+        <w:t xml:space="preserve"> 0;</w:t>
       </w:r>
     </w:p>
     <w:p>
@@ -4792,7 +5005,31 @@
           <w:bdr w:val="none" w:sz="0" w:space="0" w:color="auto" w:frame="1"/>
           <w:lang w:val="en-GB" w:eastAsia="es-ES"/>
         </w:rPr>
-        <w:t xml:space="preserve"> is 1 THEN  is 0;</w:t>
+        <w:t xml:space="preserve"> is 1 </w:t>
+      </w:r>
+      <w:proofErr w:type="gramStart"/>
+      <w:r>
+        <w:rPr>
+          <w:rFonts w:ascii="Lucida Console" w:eastAsia="Times New Roman" w:hAnsi="Lucida Console" w:cs="Courier New"/>
+          <w:color w:val="E6E1DC"/>
+          <w:sz w:val="20"/>
+          <w:szCs w:val="20"/>
+          <w:bdr w:val="none" w:sz="0" w:space="0" w:color="auto" w:frame="1"/>
+          <w:lang w:val="en-GB" w:eastAsia="es-ES"/>
+        </w:rPr>
+        <w:t>THEN  is</w:t>
+      </w:r>
+      <w:proofErr w:type="gramEnd"/>
+      <w:r>
+        <w:rPr>
+          <w:rFonts w:ascii="Lucida Console" w:eastAsia="Times New Roman" w:hAnsi="Lucida Console" w:cs="Courier New"/>
+          <w:color w:val="E6E1DC"/>
+          <w:sz w:val="20"/>
+          <w:szCs w:val="20"/>
+          <w:bdr w:val="none" w:sz="0" w:space="0" w:color="auto" w:frame="1"/>
+          <w:lang w:val="en-GB" w:eastAsia="es-ES"/>
+        </w:rPr>
+        <w:t xml:space="preserve"> 0;</w:t>
       </w:r>
     </w:p>
     <w:p>
@@ -5254,34 +5491,7 @@
           <w:szCs w:val="24"/>
           <w:lang w:val="en-GB"/>
         </w:rPr>
-        <w:t xml:space="preserve"> </w:t>
-      </w:r>
-      <w:r>
-        <w:rPr>
-          <w:rFonts w:ascii="Times New Roman" w:hAnsi="Times New Roman" w:cs="Times New Roman"/>
-          <w:sz w:val="24"/>
-          <w:szCs w:val="24"/>
-          <w:lang w:val="en-GB"/>
-        </w:rPr>
-        <w:t xml:space="preserve">(Figure </w:t>
-      </w:r>
-      <w:r>
-        <w:rPr>
-          <w:rFonts w:ascii="Times New Roman" w:hAnsi="Times New Roman" w:cs="Times New Roman"/>
-          <w:sz w:val="24"/>
-          <w:szCs w:val="24"/>
-          <w:lang w:val="en-GB"/>
-        </w:rPr>
-        <w:t>4</w:t>
-      </w:r>
-      <w:r>
-        <w:rPr>
-          <w:rFonts w:ascii="Times New Roman" w:hAnsi="Times New Roman" w:cs="Times New Roman"/>
-          <w:sz w:val="24"/>
-          <w:szCs w:val="24"/>
-          <w:lang w:val="en-GB"/>
-        </w:rPr>
-        <w:t>)</w:t>
+        <w:t xml:space="preserve"> (Figure 4)</w:t>
       </w:r>
     </w:p>
     <w:p>
@@ -5324,34 +5534,7 @@
           <w:szCs w:val="24"/>
           <w:lang w:val="en-GB"/>
         </w:rPr>
-        <w:t xml:space="preserve"> </w:t>
-      </w:r>
-      <w:r>
-        <w:rPr>
-          <w:rFonts w:ascii="Times New Roman" w:hAnsi="Times New Roman" w:cs="Times New Roman"/>
-          <w:sz w:val="24"/>
-          <w:szCs w:val="24"/>
-          <w:lang w:val="en-GB"/>
-        </w:rPr>
-        <w:t xml:space="preserve">(Figure </w:t>
-      </w:r>
-      <w:r>
-        <w:rPr>
-          <w:rFonts w:ascii="Times New Roman" w:hAnsi="Times New Roman" w:cs="Times New Roman"/>
-          <w:sz w:val="24"/>
-          <w:szCs w:val="24"/>
-          <w:lang w:val="en-GB"/>
-        </w:rPr>
-        <w:t>5</w:t>
-      </w:r>
-      <w:r>
-        <w:rPr>
-          <w:rFonts w:ascii="Times New Roman" w:hAnsi="Times New Roman" w:cs="Times New Roman"/>
-          <w:sz w:val="24"/>
-          <w:szCs w:val="24"/>
-          <w:lang w:val="en-GB"/>
-        </w:rPr>
-        <w:t>)</w:t>
+        <w:t xml:space="preserve"> (Figure 5)</w:t>
       </w:r>
     </w:p>
     <w:p>
@@ -5528,43 +5711,7 @@
           <w:szCs w:val="20"/>
           <w:lang w:val="en-GB"/>
         </w:rPr>
-        <w:t xml:space="preserve">Figure </w:t>
-      </w:r>
-      <w:r>
-        <w:rPr>
-          <w:rFonts w:ascii="Times New Roman" w:hAnsi="Times New Roman" w:cs="Times New Roman"/>
-          <w:sz w:val="20"/>
-          <w:szCs w:val="20"/>
-          <w:lang w:val="en-GB"/>
-        </w:rPr>
-        <w:t>4</w:t>
-      </w:r>
-      <w:r>
-        <w:rPr>
-          <w:rFonts w:ascii="Times New Roman" w:hAnsi="Times New Roman" w:cs="Times New Roman"/>
-          <w:sz w:val="20"/>
-          <w:szCs w:val="20"/>
-          <w:lang w:val="en-GB"/>
-        </w:rPr>
-        <w:t xml:space="preserve">. </w:t>
-      </w:r>
-      <w:r>
-        <w:rPr>
-          <w:rFonts w:ascii="Times New Roman" w:hAnsi="Times New Roman" w:cs="Times New Roman"/>
-          <w:sz w:val="20"/>
-          <w:szCs w:val="20"/>
-          <w:lang w:val="en-GB"/>
-        </w:rPr>
-        <w:t>MFS</w:t>
-      </w:r>
-      <w:r>
-        <w:rPr>
-          <w:rFonts w:ascii="Times New Roman" w:hAnsi="Times New Roman" w:cs="Times New Roman"/>
-          <w:sz w:val="20"/>
-          <w:szCs w:val="20"/>
-          <w:lang w:val="en-GB"/>
-        </w:rPr>
-        <w:t xml:space="preserve"> Classification Tree</w:t>
+        <w:t>Figure 4. MFS Classification Tree</w:t>
       </w:r>
     </w:p>
     <w:p>
@@ -5652,43 +5799,7 @@
           <w:szCs w:val="20"/>
           <w:lang w:val="en-GB"/>
         </w:rPr>
-        <w:t xml:space="preserve">Figure </w:t>
-      </w:r>
-      <w:r>
-        <w:rPr>
-          <w:rFonts w:ascii="Times New Roman" w:hAnsi="Times New Roman" w:cs="Times New Roman"/>
-          <w:sz w:val="20"/>
-          <w:szCs w:val="20"/>
-          <w:lang w:val="en-GB"/>
-        </w:rPr>
-        <w:t>5</w:t>
-      </w:r>
-      <w:r>
-        <w:rPr>
-          <w:rFonts w:ascii="Times New Roman" w:hAnsi="Times New Roman" w:cs="Times New Roman"/>
-          <w:sz w:val="20"/>
-          <w:szCs w:val="20"/>
-          <w:lang w:val="en-GB"/>
-        </w:rPr>
-        <w:t xml:space="preserve">. </w:t>
-      </w:r>
-      <w:r>
-        <w:rPr>
-          <w:rFonts w:ascii="Times New Roman" w:hAnsi="Times New Roman" w:cs="Times New Roman"/>
-          <w:sz w:val="20"/>
-          <w:szCs w:val="20"/>
-          <w:lang w:val="en-GB"/>
-        </w:rPr>
-        <w:t>U</w:t>
-      </w:r>
-      <w:r>
-        <w:rPr>
-          <w:rFonts w:ascii="Times New Roman" w:hAnsi="Times New Roman" w:cs="Times New Roman"/>
-          <w:sz w:val="20"/>
-          <w:szCs w:val="20"/>
-          <w:lang w:val="en-GB"/>
-        </w:rPr>
-        <w:t>FS Classification Tree</w:t>
+        <w:t>Figure 5. UFS Classification Tree</w:t>
       </w:r>
     </w:p>
     <w:p>
@@ -5907,7 +6018,18 @@
           <w:lang w:val="en-GB"/>
         </w:rPr>
         <w:lastRenderedPageBreak/>
-        <w:t>4.1.5 ARTIFICIAL NEURAL NETWORK</w:t>
+        <w:t>4.1.5 ARTIFIC</w:t>
+      </w:r>
+      <w:bookmarkStart w:id="0" w:name="_GoBack"/>
+      <w:bookmarkEnd w:id="0"/>
+      <w:r>
+        <w:rPr>
+          <w:rFonts w:ascii="Times New Roman" w:hAnsi="Times New Roman" w:cs="Times New Roman"/>
+          <w:sz w:val="24"/>
+          <w:szCs w:val="24"/>
+          <w:lang w:val="en-GB"/>
+        </w:rPr>
+        <w:t>IAL NEURAL NETWORK</w:t>
       </w:r>
     </w:p>
     <w:p>
@@ -6121,43 +6243,16 @@
           <w:szCs w:val="24"/>
           <w:lang w:val="en-GB"/>
         </w:rPr>
-        <w:t>0.7263158</w:t>
-      </w:r>
-      <w:r>
-        <w:rPr>
-          <w:rFonts w:ascii="Times New Roman" w:hAnsi="Times New Roman" w:cs="Times New Roman"/>
-          <w:sz w:val="24"/>
-          <w:szCs w:val="24"/>
-          <w:lang w:val="en-GB"/>
-        </w:rPr>
-        <w:t xml:space="preserve"> </w:t>
-      </w:r>
-      <w:r>
-        <w:rPr>
-          <w:rFonts w:ascii="Times New Roman" w:hAnsi="Times New Roman" w:cs="Times New Roman"/>
-          <w:sz w:val="24"/>
-          <w:szCs w:val="24"/>
-          <w:lang w:val="en-GB"/>
-        </w:rPr>
-        <w:t xml:space="preserve">(Figure </w:t>
-      </w:r>
-      <w:r>
-        <w:rPr>
-          <w:rFonts w:ascii="Times New Roman" w:hAnsi="Times New Roman" w:cs="Times New Roman"/>
-          <w:sz w:val="24"/>
-          <w:szCs w:val="24"/>
-          <w:lang w:val="en-GB"/>
-        </w:rPr>
-        <w:t>7</w:t>
-      </w:r>
-      <w:r>
-        <w:rPr>
-          <w:rFonts w:ascii="Times New Roman" w:hAnsi="Times New Roman" w:cs="Times New Roman"/>
-          <w:sz w:val="24"/>
-          <w:szCs w:val="24"/>
-          <w:lang w:val="en-GB"/>
-        </w:rPr>
-        <w:t>)</w:t>
+        <w:t xml:space="preserve">0.7263158 </w:t>
+      </w:r>
+      <w:r>
+        <w:rPr>
+          <w:rFonts w:ascii="Times New Roman" w:hAnsi="Times New Roman" w:cs="Times New Roman"/>
+          <w:sz w:val="24"/>
+          <w:szCs w:val="24"/>
+          <w:lang w:val="en-GB"/>
+        </w:rPr>
+        <w:t>(Figure 7)</w:t>
       </w:r>
     </w:p>
     <w:p>
@@ -6200,34 +6295,7 @@
           <w:szCs w:val="24"/>
           <w:lang w:val="en-GB"/>
         </w:rPr>
-        <w:t xml:space="preserve"> </w:t>
-      </w:r>
-      <w:r>
-        <w:rPr>
-          <w:rFonts w:ascii="Times New Roman" w:hAnsi="Times New Roman" w:cs="Times New Roman"/>
-          <w:sz w:val="24"/>
-          <w:szCs w:val="24"/>
-          <w:lang w:val="en-GB"/>
-        </w:rPr>
-        <w:t xml:space="preserve">(Figure </w:t>
-      </w:r>
-      <w:r>
-        <w:rPr>
-          <w:rFonts w:ascii="Times New Roman" w:hAnsi="Times New Roman" w:cs="Times New Roman"/>
-          <w:sz w:val="24"/>
-          <w:szCs w:val="24"/>
-          <w:lang w:val="en-GB"/>
-        </w:rPr>
-        <w:t>8</w:t>
-      </w:r>
-      <w:r>
-        <w:rPr>
-          <w:rFonts w:ascii="Times New Roman" w:hAnsi="Times New Roman" w:cs="Times New Roman"/>
-          <w:sz w:val="24"/>
-          <w:szCs w:val="24"/>
-          <w:lang w:val="en-GB"/>
-        </w:rPr>
-        <w:t>)</w:t>
+        <w:t xml:space="preserve"> (Figure 8)</w:t>
       </w:r>
     </w:p>
     <w:p>
@@ -6347,43 +6415,7 @@
           <w:szCs w:val="20"/>
           <w:lang w:val="en-GB"/>
         </w:rPr>
-        <w:t xml:space="preserve">Figure </w:t>
-      </w:r>
-      <w:r>
-        <w:rPr>
-          <w:rFonts w:ascii="Times New Roman" w:hAnsi="Times New Roman" w:cs="Times New Roman"/>
-          <w:sz w:val="20"/>
-          <w:szCs w:val="20"/>
-          <w:lang w:val="en-GB"/>
-        </w:rPr>
-        <w:t>6</w:t>
-      </w:r>
-      <w:r>
-        <w:rPr>
-          <w:rFonts w:ascii="Times New Roman" w:hAnsi="Times New Roman" w:cs="Times New Roman"/>
-          <w:sz w:val="20"/>
-          <w:szCs w:val="20"/>
-          <w:lang w:val="en-GB"/>
-        </w:rPr>
-        <w:t xml:space="preserve">. </w:t>
-      </w:r>
-      <w:r>
-        <w:rPr>
-          <w:rFonts w:ascii="Times New Roman" w:hAnsi="Times New Roman" w:cs="Times New Roman"/>
-          <w:sz w:val="20"/>
-          <w:szCs w:val="20"/>
-          <w:lang w:val="en-GB"/>
-        </w:rPr>
-        <w:t>AOV</w:t>
-      </w:r>
-      <w:r>
-        <w:rPr>
-          <w:rFonts w:ascii="Times New Roman" w:hAnsi="Times New Roman" w:cs="Times New Roman"/>
-          <w:sz w:val="20"/>
-          <w:szCs w:val="20"/>
-          <w:lang w:val="en-GB"/>
-        </w:rPr>
-        <w:t xml:space="preserve"> Artificial Neural Network</w:t>
+        <w:t>Figure 6. AOV Artificial Neural Network</w:t>
       </w:r>
     </w:p>
     <w:p>
@@ -6471,25 +6503,7 @@
           <w:szCs w:val="20"/>
           <w:lang w:val="en-GB"/>
         </w:rPr>
-        <w:t xml:space="preserve">Figure </w:t>
-      </w:r>
-      <w:r>
-        <w:rPr>
-          <w:rFonts w:ascii="Times New Roman" w:hAnsi="Times New Roman" w:cs="Times New Roman"/>
-          <w:sz w:val="20"/>
-          <w:szCs w:val="20"/>
-          <w:lang w:val="en-GB"/>
-        </w:rPr>
-        <w:t>7</w:t>
-      </w:r>
-      <w:r>
-        <w:rPr>
-          <w:rFonts w:ascii="Times New Roman" w:hAnsi="Times New Roman" w:cs="Times New Roman"/>
-          <w:sz w:val="20"/>
-          <w:szCs w:val="20"/>
-          <w:lang w:val="en-GB"/>
-        </w:rPr>
-        <w:t>. AOV Artificial Neural Network</w:t>
+        <w:t>Figure 7. AOV Artificial Neural Network</w:t>
       </w:r>
     </w:p>
     <w:p>
@@ -6589,34 +6603,7 @@
           <w:szCs w:val="20"/>
           <w:lang w:val="en-GB"/>
         </w:rPr>
-        <w:t xml:space="preserve">Figure </w:t>
-      </w:r>
-      <w:r>
-        <w:rPr>
-          <w:rFonts w:ascii="Times New Roman" w:hAnsi="Times New Roman" w:cs="Times New Roman"/>
-          <w:sz w:val="20"/>
-          <w:szCs w:val="20"/>
-          <w:lang w:val="en-GB"/>
-        </w:rPr>
-        <w:t>8</w:t>
-      </w:r>
-      <w:r>
-        <w:rPr>
-          <w:rFonts w:ascii="Times New Roman" w:hAnsi="Times New Roman" w:cs="Times New Roman"/>
-          <w:sz w:val="20"/>
-          <w:szCs w:val="20"/>
-          <w:lang w:val="en-GB"/>
-        </w:rPr>
-        <w:t xml:space="preserve">. UFS </w:t>
-      </w:r>
-      <w:r>
-        <w:rPr>
-          <w:rFonts w:ascii="Times New Roman" w:hAnsi="Times New Roman" w:cs="Times New Roman"/>
-          <w:sz w:val="20"/>
-          <w:szCs w:val="20"/>
-          <w:lang w:val="en-GB"/>
-        </w:rPr>
-        <w:t>Artificial Neural Network</w:t>
+        <w:t>Figure 8. UFS Artificial Neural Network</w:t>
       </w:r>
     </w:p>
     <w:p>
@@ -6863,6 +6850,35 @@
           <w:lang w:val="en-GB"/>
         </w:rPr>
       </w:pPr>
+      <w:r>
+        <w:rPr>
+          <w:rFonts w:ascii="Times New Roman" w:hAnsi="Times New Roman" w:cs="Times New Roman"/>
+          <w:sz w:val="24"/>
+          <w:szCs w:val="24"/>
+          <w:lang w:val="en-GB"/>
+        </w:rPr>
+        <w:t xml:space="preserve">    We can see that even </w:t>
+      </w:r>
+      <w:r>
+        <w:rPr>
+          <w:rFonts w:ascii="Times New Roman" w:hAnsi="Times New Roman" w:cs="Times New Roman"/>
+          <w:sz w:val="24"/>
+          <w:szCs w:val="24"/>
+          <w:lang w:val="en-GB"/>
+        </w:rPr>
+        <w:t>though MFS has more variables and less accuracy than UFS, its AIC is lower, suggesting it being better model</w:t>
+      </w:r>
+    </w:p>
+    <w:p>
+      <w:pPr>
+        <w:jc w:val="both"/>
+        <w:rPr>
+          <w:rFonts w:ascii="Times New Roman" w:hAnsi="Times New Roman" w:cs="Times New Roman"/>
+          <w:sz w:val="24"/>
+          <w:szCs w:val="24"/>
+          <w:lang w:val="en-GB"/>
+        </w:rPr>
+      </w:pPr>
     </w:p>
     <w:p>
       <w:pPr>
@@ -7035,6 +7051,7 @@
     </w:p>
     <w:p>
       <w:pPr>
+        <w:pStyle w:val="Prrafodelista"/>
         <w:jc w:val="both"/>
         <w:rPr>
           <w:rFonts w:ascii="Times New Roman" w:hAnsi="Times New Roman" w:cs="Times New Roman"/>
@@ -7043,6 +7060,17 @@
           <w:lang w:val="en-GB"/>
         </w:rPr>
       </w:pPr>
+    </w:p>
+    <w:p>
+      <w:pPr>
+        <w:jc w:val="both"/>
+        <w:rPr>
+          <w:rFonts w:ascii="Times New Roman" w:hAnsi="Times New Roman" w:cs="Times New Roman"/>
+          <w:sz w:val="24"/>
+          <w:szCs w:val="24"/>
+          <w:lang w:val="en-GB"/>
+        </w:rPr>
+      </w:pPr>
       <w:r>
         <w:rPr>
           <w:rFonts w:ascii="Times New Roman" w:hAnsi="Times New Roman" w:cs="Times New Roman"/>
@@ -7187,52 +7215,7 @@
           <w:szCs w:val="24"/>
           <w:lang w:val="en-GB"/>
         </w:rPr>
-        <w:t xml:space="preserve"> the three equal best results for UFS were achieved with l</w:t>
-      </w:r>
-      <w:r>
-        <w:rPr>
-          <w:rFonts w:ascii="Times New Roman" w:hAnsi="Times New Roman" w:cs="Times New Roman"/>
-          <w:sz w:val="24"/>
-          <w:szCs w:val="24"/>
-          <w:lang w:val="en-GB"/>
-        </w:rPr>
-        <w:t xml:space="preserve">inear, </w:t>
-      </w:r>
-      <w:r>
-        <w:rPr>
-          <w:rFonts w:ascii="Times New Roman" w:hAnsi="Times New Roman" w:cs="Times New Roman"/>
-          <w:sz w:val="24"/>
-          <w:szCs w:val="24"/>
-          <w:lang w:val="en-GB"/>
-        </w:rPr>
-        <w:t>f</w:t>
-      </w:r>
-      <w:r>
-        <w:rPr>
-          <w:rFonts w:ascii="Times New Roman" w:hAnsi="Times New Roman" w:cs="Times New Roman"/>
-          <w:sz w:val="24"/>
-          <w:szCs w:val="24"/>
-          <w:lang w:val="en-GB"/>
-        </w:rPr>
-        <w:t xml:space="preserve">lexible and </w:t>
-      </w:r>
-      <w:r>
-        <w:rPr>
-          <w:rFonts w:ascii="Times New Roman" w:hAnsi="Times New Roman" w:cs="Times New Roman"/>
-          <w:sz w:val="24"/>
-          <w:szCs w:val="24"/>
-          <w:lang w:val="en-GB"/>
-        </w:rPr>
-        <w:t>r</w:t>
-      </w:r>
-      <w:r>
-        <w:rPr>
-          <w:rFonts w:ascii="Times New Roman" w:hAnsi="Times New Roman" w:cs="Times New Roman"/>
-          <w:sz w:val="24"/>
-          <w:szCs w:val="24"/>
-          <w:lang w:val="en-GB"/>
-        </w:rPr>
-        <w:t>egularized</w:t>
+        <w:t xml:space="preserve"> the three equal best results for UFS were achieved with linear, flexible and regularized</w:t>
       </w:r>
       <w:r>
         <w:rPr>
@@ -7293,6 +7276,7 @@
           <w:szCs w:val="24"/>
           <w:lang w:val="en-GB"/>
         </w:rPr>
+        <w:lastRenderedPageBreak/>
         <w:t xml:space="preserve">AOV = </w:t>
       </w:r>
       <w:r>
@@ -7375,6 +7359,7 @@
     </w:p>
     <w:p>
       <w:pPr>
+        <w:pStyle w:val="Prrafodelista"/>
         <w:jc w:val="both"/>
         <w:rPr>
           <w:rFonts w:ascii="Times New Roman" w:hAnsi="Times New Roman" w:cs="Times New Roman"/>
@@ -7383,14 +7368,24 @@
           <w:lang w:val="en-GB"/>
         </w:rPr>
       </w:pPr>
-      <w:r>
-        <w:rPr>
-          <w:rFonts w:ascii="Times New Roman" w:hAnsi="Times New Roman" w:cs="Times New Roman"/>
-          <w:sz w:val="24"/>
-          <w:szCs w:val="24"/>
-          <w:lang w:val="en-GB"/>
-        </w:rPr>
-        <w:lastRenderedPageBreak/>
+    </w:p>
+    <w:p>
+      <w:pPr>
+        <w:jc w:val="both"/>
+        <w:rPr>
+          <w:rFonts w:ascii="Times New Roman" w:hAnsi="Times New Roman" w:cs="Times New Roman"/>
+          <w:sz w:val="24"/>
+          <w:szCs w:val="24"/>
+          <w:lang w:val="en-GB"/>
+        </w:rPr>
+      </w:pPr>
+      <w:r>
+        <w:rPr>
+          <w:rFonts w:ascii="Times New Roman" w:hAnsi="Times New Roman" w:cs="Times New Roman"/>
+          <w:sz w:val="24"/>
+          <w:szCs w:val="24"/>
+          <w:lang w:val="en-GB"/>
+        </w:rPr>
         <w:t xml:space="preserve">4.1. </w:t>
       </w:r>
       <w:r>
@@ -7966,17 +7961,6 @@
         </w:rPr>
         <w:t xml:space="preserve"> correct and incorrect classifications clearly separated.</w:t>
       </w:r>
-    </w:p>
-    <w:p>
-      <w:pPr>
-        <w:jc w:val="both"/>
-        <w:rPr>
-          <w:rFonts w:ascii="Times New Roman" w:hAnsi="Times New Roman" w:cs="Times New Roman"/>
-          <w:sz w:val="24"/>
-          <w:szCs w:val="24"/>
-          <w:lang w:val="en-GB"/>
-        </w:rPr>
-      </w:pPr>
     </w:p>
     <w:p>
       <w:pPr>
@@ -8397,25 +8381,7 @@
           <w:szCs w:val="20"/>
           <w:lang w:val="en-GB"/>
         </w:rPr>
-        <w:t xml:space="preserve">. </w:t>
-      </w:r>
-      <w:r>
-        <w:rPr>
-          <w:rFonts w:ascii="Times New Roman" w:hAnsi="Times New Roman" w:cs="Times New Roman"/>
-          <w:sz w:val="20"/>
-          <w:szCs w:val="20"/>
-          <w:lang w:val="en-GB"/>
-        </w:rPr>
-        <w:t>MFS</w:t>
-      </w:r>
-      <w:r>
-        <w:rPr>
-          <w:rFonts w:ascii="Times New Roman" w:hAnsi="Times New Roman" w:cs="Times New Roman"/>
-          <w:sz w:val="20"/>
-          <w:szCs w:val="20"/>
-          <w:lang w:val="en-GB"/>
-        </w:rPr>
-        <w:t xml:space="preserve"> Cluster Dendrogram</w:t>
+        <w:t>. MFS Cluster Dendrogram</w:t>
       </w:r>
     </w:p>
     <w:p>
@@ -8521,25 +8487,7 @@
           <w:szCs w:val="20"/>
           <w:lang w:val="en-GB"/>
         </w:rPr>
-        <w:t xml:space="preserve">. </w:t>
-      </w:r>
-      <w:r>
-        <w:rPr>
-          <w:rFonts w:ascii="Times New Roman" w:hAnsi="Times New Roman" w:cs="Times New Roman"/>
-          <w:sz w:val="20"/>
-          <w:szCs w:val="20"/>
-          <w:lang w:val="en-GB"/>
-        </w:rPr>
-        <w:t>U</w:t>
-      </w:r>
-      <w:r>
-        <w:rPr>
-          <w:rFonts w:ascii="Times New Roman" w:hAnsi="Times New Roman" w:cs="Times New Roman"/>
-          <w:sz w:val="20"/>
-          <w:szCs w:val="20"/>
-          <w:lang w:val="en-GB"/>
-        </w:rPr>
-        <w:t>FS Cluster Dendrogra</w:t>
+        <w:t>. UFS Cluster Dendrogra</w:t>
       </w:r>
       <w:r>
         <w:rPr>
@@ -9024,25 +8972,7 @@
           <w:szCs w:val="20"/>
           <w:lang w:val="en-GB"/>
         </w:rPr>
-        <w:t xml:space="preserve">Figure 10. </w:t>
-      </w:r>
-      <w:r>
-        <w:rPr>
-          <w:rFonts w:ascii="Times New Roman" w:hAnsi="Times New Roman" w:cs="Times New Roman"/>
-          <w:sz w:val="20"/>
-          <w:szCs w:val="20"/>
-          <w:lang w:val="en-GB"/>
-        </w:rPr>
-        <w:t>MFS</w:t>
-      </w:r>
-      <w:r>
-        <w:rPr>
-          <w:rFonts w:ascii="Times New Roman" w:hAnsi="Times New Roman" w:cs="Times New Roman"/>
-          <w:sz w:val="20"/>
-          <w:szCs w:val="20"/>
-          <w:lang w:val="en-GB"/>
-        </w:rPr>
-        <w:t xml:space="preserve"> Cluster representation</w:t>
+        <w:t>Figure 10. MFS Cluster representation</w:t>
       </w:r>
     </w:p>
     <w:p>
@@ -9062,25 +8992,7 @@
           <w:lang w:val="en-GB"/>
         </w:rPr>
         <w:lastRenderedPageBreak/>
-        <w:t xml:space="preserve">    For U</w:t>
-      </w:r>
-      <w:r>
-        <w:rPr>
-          <w:rFonts w:ascii="Times New Roman" w:hAnsi="Times New Roman" w:cs="Times New Roman"/>
-          <w:sz w:val="24"/>
-          <w:szCs w:val="24"/>
-          <w:lang w:val="en-GB"/>
-        </w:rPr>
-        <w:t xml:space="preserve">FS </w:t>
-      </w:r>
-      <w:r>
-        <w:rPr>
-          <w:rFonts w:ascii="Times New Roman" w:hAnsi="Times New Roman" w:cs="Times New Roman"/>
-          <w:sz w:val="24"/>
-          <w:szCs w:val="24"/>
-          <w:lang w:val="en-GB"/>
-        </w:rPr>
-        <w:t>there were not enough variables to perform the clustering.</w:t>
+        <w:t xml:space="preserve">    For UFS there were not enough variables to perform the clustering.</w:t>
       </w:r>
     </w:p>
     <w:p>
@@ -9147,16 +9059,7 @@
           <w:szCs w:val="24"/>
           <w:lang w:val="en-GB"/>
         </w:rPr>
-        <w:t xml:space="preserve">4.2.1 </w:t>
-      </w:r>
-      <w:r>
-        <w:rPr>
-          <w:rFonts w:ascii="Times New Roman" w:hAnsi="Times New Roman" w:cs="Times New Roman"/>
-          <w:sz w:val="24"/>
-          <w:szCs w:val="24"/>
-          <w:lang w:val="en-GB"/>
-        </w:rPr>
-        <w:t>PROBABILISTIC</w:t>
+        <w:t>4.2.1 PROBABILISTIC</w:t>
       </w:r>
       <w:r>
         <w:rPr>
@@ -9664,7 +9567,27 @@
           <w:szCs w:val="24"/>
           <w:lang w:val="en-GB"/>
         </w:rPr>
-        <w:t>features as a predictor variables.</w:t>
+        <w:t xml:space="preserve">features as a predictor </w:t>
+      </w:r>
+      <w:proofErr w:type="gramStart"/>
+      <w:r>
+        <w:rPr>
+          <w:rFonts w:ascii="Times New Roman" w:hAnsi="Times New Roman" w:cs="Times New Roman"/>
+          <w:sz w:val="24"/>
+          <w:szCs w:val="24"/>
+          <w:lang w:val="en-GB"/>
+        </w:rPr>
+        <w:t>variables</w:t>
+      </w:r>
+      <w:proofErr w:type="gramEnd"/>
+      <w:r>
+        <w:rPr>
+          <w:rFonts w:ascii="Times New Roman" w:hAnsi="Times New Roman" w:cs="Times New Roman"/>
+          <w:sz w:val="24"/>
+          <w:szCs w:val="24"/>
+          <w:lang w:val="en-GB"/>
+        </w:rPr>
+        <w:t>.</w:t>
       </w:r>
     </w:p>
     <w:p>
@@ -9694,16 +9617,7 @@
           <w:szCs w:val="24"/>
           <w:lang w:val="en-GB"/>
         </w:rPr>
-        <w:t>Among unsupervised classification models the most precise on</w:t>
-      </w:r>
-      <w:r>
-        <w:rPr>
-          <w:rFonts w:ascii="Times New Roman" w:hAnsi="Times New Roman" w:cs="Times New Roman"/>
-          <w:sz w:val="24"/>
-          <w:szCs w:val="24"/>
-          <w:lang w:val="en-GB"/>
-        </w:rPr>
-        <w:t>e was partitional clustering, which had</w:t>
+        <w:t>Among unsupervised classification models the most precise one was partitional clustering, which had</w:t>
       </w:r>
       <w:r>
         <w:rPr>
@@ -9881,6 +9795,12 @@
       </w:r>
     </w:p>
     <w:p>
+      <w:pPr>
+        <w:rPr>
+          <w:rStyle w:val="Hipervnculo"/>
+          <w:lang w:val="en-GB"/>
+        </w:rPr>
+      </w:pPr>
       <w:r>
         <w:rPr>
           <w:rFonts w:ascii="Times New Roman" w:hAnsi="Times New Roman" w:cs="Times New Roman"/>
@@ -9891,284 +9811,6 @@
         <w:t xml:space="preserve">Dataset - </w:t>
       </w:r>
       <w:hyperlink r:id="rId23" w:history="1">
-        <w:r>
-          <w:rPr>
-            <w:rStyle w:val="Hipervnculo"/>
-          </w:rPr>
-          <w:t>http://archive.ics.uci.edu/ml/datasets/Student+Performance#</w:t>
-        </w:r>
-      </w:hyperlink>
-    </w:p>
-    <w:p>
-      <w:pPr>
-        <w:rPr>
-          <w:rFonts w:ascii="Times New Roman" w:hAnsi="Times New Roman" w:cs="Times New Roman"/>
-          <w:sz w:val="24"/>
-          <w:szCs w:val="24"/>
-          <w:lang w:val="en-GB"/>
-        </w:rPr>
-      </w:pPr>
-      <w:bookmarkStart w:id="0" w:name="_GoBack"/>
-      <w:bookmarkEnd w:id="0"/>
-    </w:p>
-    <w:p>
-      <w:pPr>
-        <w:rPr>
-          <w:rFonts w:ascii="Times New Roman" w:hAnsi="Times New Roman" w:cs="Times New Roman"/>
-          <w:sz w:val="24"/>
-          <w:szCs w:val="24"/>
-          <w:lang w:val="en-GB"/>
-        </w:rPr>
-      </w:pPr>
-    </w:p>
-    <w:p>
-      <w:pPr>
-        <w:rPr>
-          <w:rFonts w:ascii="Times New Roman" w:hAnsi="Times New Roman" w:cs="Times New Roman"/>
-          <w:sz w:val="24"/>
-          <w:szCs w:val="24"/>
-          <w:lang w:val="en-GB"/>
-        </w:rPr>
-      </w:pPr>
-    </w:p>
-    <w:p>
-      <w:pPr>
-        <w:rPr>
-          <w:rFonts w:ascii="Times New Roman" w:hAnsi="Times New Roman" w:cs="Times New Roman"/>
-          <w:b/>
-          <w:bCs/>
-          <w:sz w:val="32"/>
-          <w:szCs w:val="32"/>
-          <w:lang w:val="en-GB"/>
-        </w:rPr>
-      </w:pPr>
-    </w:p>
-    <w:p>
-      <w:pPr>
-        <w:rPr>
-          <w:rFonts w:ascii="Times New Roman" w:hAnsi="Times New Roman" w:cs="Times New Roman"/>
-          <w:b/>
-          <w:bCs/>
-          <w:sz w:val="32"/>
-          <w:szCs w:val="32"/>
-          <w:lang w:val="en-GB"/>
-        </w:rPr>
-      </w:pPr>
-    </w:p>
-    <w:p>
-      <w:pPr>
-        <w:rPr>
-          <w:rFonts w:ascii="Times New Roman" w:hAnsi="Times New Roman" w:cs="Times New Roman"/>
-          <w:b/>
-          <w:bCs/>
-          <w:sz w:val="32"/>
-          <w:szCs w:val="32"/>
-          <w:lang w:val="en-GB"/>
-        </w:rPr>
-      </w:pPr>
-    </w:p>
-    <w:p>
-      <w:pPr>
-        <w:rPr>
-          <w:rFonts w:ascii="Times New Roman" w:hAnsi="Times New Roman" w:cs="Times New Roman"/>
-          <w:b/>
-          <w:bCs/>
-          <w:sz w:val="32"/>
-          <w:szCs w:val="32"/>
-          <w:lang w:val="en-GB"/>
-        </w:rPr>
-      </w:pPr>
-    </w:p>
-    <w:p>
-      <w:pPr>
-        <w:rPr>
-          <w:rFonts w:ascii="Times New Roman" w:hAnsi="Times New Roman" w:cs="Times New Roman"/>
-          <w:b/>
-          <w:bCs/>
-          <w:sz w:val="32"/>
-          <w:szCs w:val="32"/>
-          <w:lang w:val="en-GB"/>
-        </w:rPr>
-      </w:pPr>
-    </w:p>
-    <w:p>
-      <w:pPr>
-        <w:rPr>
-          <w:rFonts w:ascii="Times New Roman" w:hAnsi="Times New Roman" w:cs="Times New Roman"/>
-          <w:b/>
-          <w:bCs/>
-          <w:sz w:val="32"/>
-          <w:szCs w:val="32"/>
-          <w:lang w:val="en-GB"/>
-        </w:rPr>
-      </w:pPr>
-    </w:p>
-    <w:p>
-      <w:pPr>
-        <w:rPr>
-          <w:rFonts w:ascii="Times New Roman" w:hAnsi="Times New Roman" w:cs="Times New Roman"/>
-          <w:b/>
-          <w:bCs/>
-          <w:sz w:val="32"/>
-          <w:szCs w:val="32"/>
-          <w:lang w:val="en-GB"/>
-        </w:rPr>
-      </w:pPr>
-    </w:p>
-    <w:p>
-      <w:pPr>
-        <w:rPr>
-          <w:rFonts w:ascii="Times New Roman" w:hAnsi="Times New Roman" w:cs="Times New Roman"/>
-          <w:b/>
-          <w:bCs/>
-          <w:sz w:val="32"/>
-          <w:szCs w:val="32"/>
-          <w:lang w:val="en-GB"/>
-        </w:rPr>
-      </w:pPr>
-    </w:p>
-    <w:p>
-      <w:pPr>
-        <w:rPr>
-          <w:rFonts w:ascii="Times New Roman" w:hAnsi="Times New Roman" w:cs="Times New Roman"/>
-          <w:b/>
-          <w:bCs/>
-          <w:sz w:val="32"/>
-          <w:szCs w:val="32"/>
-          <w:lang w:val="en-GB"/>
-        </w:rPr>
-      </w:pPr>
-    </w:p>
-    <w:p>
-      <w:pPr>
-        <w:rPr>
-          <w:rFonts w:ascii="Times New Roman" w:hAnsi="Times New Roman" w:cs="Times New Roman"/>
-          <w:b/>
-          <w:bCs/>
-          <w:sz w:val="32"/>
-          <w:szCs w:val="32"/>
-          <w:lang w:val="en-GB"/>
-        </w:rPr>
-      </w:pPr>
-    </w:p>
-    <w:p>
-      <w:pPr>
-        <w:rPr>
-          <w:rFonts w:ascii="Times New Roman" w:hAnsi="Times New Roman" w:cs="Times New Roman"/>
-          <w:b/>
-          <w:bCs/>
-          <w:sz w:val="32"/>
-          <w:szCs w:val="32"/>
-          <w:lang w:val="en-GB"/>
-        </w:rPr>
-      </w:pPr>
-    </w:p>
-    <w:p>
-      <w:pPr>
-        <w:rPr>
-          <w:rFonts w:ascii="Times New Roman" w:hAnsi="Times New Roman" w:cs="Times New Roman"/>
-          <w:b/>
-          <w:bCs/>
-          <w:sz w:val="32"/>
-          <w:szCs w:val="32"/>
-          <w:lang w:val="en-GB"/>
-        </w:rPr>
-      </w:pPr>
-    </w:p>
-    <w:p>
-      <w:pPr>
-        <w:rPr>
-          <w:rFonts w:ascii="Times New Roman" w:hAnsi="Times New Roman" w:cs="Times New Roman"/>
-          <w:b/>
-          <w:bCs/>
-          <w:sz w:val="32"/>
-          <w:szCs w:val="32"/>
-          <w:lang w:val="en-GB"/>
-        </w:rPr>
-      </w:pPr>
-    </w:p>
-    <w:p>
-      <w:pPr>
-        <w:rPr>
-          <w:rFonts w:ascii="Times New Roman" w:hAnsi="Times New Roman" w:cs="Times New Roman"/>
-          <w:b/>
-          <w:bCs/>
-          <w:sz w:val="32"/>
-          <w:szCs w:val="32"/>
-          <w:lang w:val="en-GB"/>
-        </w:rPr>
-      </w:pPr>
-    </w:p>
-    <w:p>
-      <w:pPr>
-        <w:rPr>
-          <w:rFonts w:ascii="Times New Roman" w:hAnsi="Times New Roman" w:cs="Times New Roman"/>
-          <w:b/>
-          <w:bCs/>
-          <w:sz w:val="32"/>
-          <w:szCs w:val="32"/>
-          <w:lang w:val="en-GB"/>
-        </w:rPr>
-      </w:pPr>
-    </w:p>
-    <w:p>
-      <w:pPr>
-        <w:rPr>
-          <w:rFonts w:ascii="Times New Roman" w:hAnsi="Times New Roman" w:cs="Times New Roman"/>
-          <w:b/>
-          <w:bCs/>
-          <w:sz w:val="32"/>
-          <w:szCs w:val="32"/>
-          <w:lang w:val="en-GB"/>
-        </w:rPr>
-      </w:pPr>
-    </w:p>
-    <w:p>
-      <w:pPr>
-        <w:rPr>
-          <w:rFonts w:ascii="Times New Roman" w:hAnsi="Times New Roman" w:cs="Times New Roman"/>
-          <w:b/>
-          <w:bCs/>
-          <w:sz w:val="32"/>
-          <w:szCs w:val="32"/>
-          <w:lang w:val="en-GB"/>
-        </w:rPr>
-      </w:pPr>
-    </w:p>
-    <w:p>
-      <w:pPr>
-        <w:rPr>
-          <w:rFonts w:ascii="Times New Roman" w:hAnsi="Times New Roman" w:cs="Times New Roman"/>
-          <w:b/>
-          <w:bCs/>
-          <w:sz w:val="32"/>
-          <w:szCs w:val="32"/>
-          <w:lang w:val="en-GB"/>
-        </w:rPr>
-      </w:pPr>
-    </w:p>
-    <w:p>
-      <w:pPr>
-        <w:rPr>
-          <w:rFonts w:ascii="Times New Roman" w:hAnsi="Times New Roman" w:cs="Times New Roman"/>
-          <w:b/>
-          <w:bCs/>
-          <w:sz w:val="32"/>
-          <w:szCs w:val="32"/>
-          <w:lang w:val="en-GB"/>
-        </w:rPr>
-      </w:pPr>
-    </w:p>
-    <w:p>
-      <w:pPr>
-        <w:rPr>
-          <w:rFonts w:ascii="Times New Roman" w:hAnsi="Times New Roman" w:cs="Times New Roman"/>
-          <w:sz w:val="24"/>
-          <w:szCs w:val="24"/>
-          <w:lang w:val="en-GB"/>
-        </w:rPr>
-      </w:pPr>
-      <w:hyperlink r:id="rId24" w:history="1">
         <w:r>
           <w:rPr>
             <w:rStyle w:val="Hipervnculo"/>
@@ -10178,8 +9820,362 @@
         </w:r>
       </w:hyperlink>
     </w:p>
+    <w:p>
+      <w:pPr>
+        <w:rPr>
+          <w:rStyle w:val="Hipervnculo"/>
+          <w:lang w:val="en-GB"/>
+        </w:rPr>
+      </w:pPr>
+      <w:r>
+        <w:rPr>
+          <w:rFonts w:ascii="Times New Roman" w:hAnsi="Times New Roman" w:cs="Times New Roman"/>
+          <w:sz w:val="24"/>
+          <w:szCs w:val="24"/>
+          <w:lang w:val="en-GB"/>
+        </w:rPr>
+        <w:t>Columns description</w:t>
+      </w:r>
+      <w:r>
+        <w:rPr>
+          <w:rFonts w:ascii="Times New Roman" w:hAnsi="Times New Roman" w:cs="Times New Roman"/>
+          <w:sz w:val="24"/>
+          <w:szCs w:val="24"/>
+          <w:lang w:val="en-GB"/>
+        </w:rPr>
+        <w:t xml:space="preserve"> -</w:t>
+      </w:r>
+      <w:hyperlink r:id="rId24" w:history="1">
+        <w:r>
+          <w:rPr>
+            <w:rStyle w:val="Hipervnculo"/>
+            <w:lang w:val="en-GB"/>
+          </w:rPr>
+          <w:t>https://github.com/weysymontt/ML_Assignment_1/blob/master/Dataset/student.txt</w:t>
+        </w:r>
+      </w:hyperlink>
+    </w:p>
+    <w:p>
+      <w:pPr>
+        <w:rPr>
+          <w:rFonts w:ascii="Times New Roman" w:hAnsi="Times New Roman" w:cs="Times New Roman"/>
+          <w:sz w:val="24"/>
+          <w:szCs w:val="24"/>
+          <w:lang w:val="en-GB"/>
+        </w:rPr>
+      </w:pPr>
+      <w:r>
+        <w:rPr>
+          <w:rStyle w:val="Hipervnculo"/>
+          <w:rFonts w:ascii="Times New Roman" w:hAnsi="Times New Roman" w:cs="Times New Roman"/>
+          <w:color w:val="auto"/>
+          <w:sz w:val="24"/>
+          <w:szCs w:val="24"/>
+          <w:u w:val="none"/>
+          <w:lang w:val="en-GB"/>
+        </w:rPr>
+        <w:t xml:space="preserve">Git Hub Repository - </w:t>
+      </w:r>
+      <w:hyperlink r:id="rId25" w:history="1">
+        <w:r>
+          <w:rPr>
+            <w:rStyle w:val="Hipervnculo"/>
+            <w:lang w:val="en-GB"/>
+          </w:rPr>
+          <w:t>https://github.com/weysymontt/ML_Assignment_1/blob/master/Wladyslaw_Eysymontt_ML_ASSIGNMENT_1.docx</w:t>
+        </w:r>
+      </w:hyperlink>
+    </w:p>
+    <w:p>
+      <w:pPr>
+        <w:rPr>
+          <w:lang w:val="en-GB"/>
+        </w:rPr>
+      </w:pPr>
+      <w:r>
+        <w:rPr>
+          <w:rStyle w:val="Hipervnculo"/>
+          <w:rFonts w:ascii="Times New Roman" w:hAnsi="Times New Roman" w:cs="Times New Roman"/>
+          <w:color w:val="auto"/>
+          <w:sz w:val="24"/>
+          <w:szCs w:val="24"/>
+          <w:u w:val="none"/>
+          <w:lang w:val="en-GB"/>
+        </w:rPr>
+        <w:t xml:space="preserve">R Script with all variables - </w:t>
+      </w:r>
+      <w:hyperlink r:id="rId26" w:history="1">
+        <w:r>
+          <w:rPr>
+            <w:rStyle w:val="Hipervnculo"/>
+            <w:lang w:val="en-GB"/>
+          </w:rPr>
+          <w:t>https://github.com/weysymontt/ML_Assignment_1/blob/master/script.R</w:t>
+        </w:r>
+      </w:hyperlink>
+    </w:p>
+    <w:p>
+      <w:pPr>
+        <w:rPr>
+          <w:lang w:val="en-GB"/>
+        </w:rPr>
+      </w:pPr>
+      <w:r>
+        <w:rPr>
+          <w:rStyle w:val="Hipervnculo"/>
+          <w:rFonts w:ascii="Times New Roman" w:hAnsi="Times New Roman" w:cs="Times New Roman"/>
+          <w:color w:val="auto"/>
+          <w:sz w:val="24"/>
+          <w:szCs w:val="24"/>
+          <w:u w:val="none"/>
+          <w:lang w:val="en-GB"/>
+        </w:rPr>
+        <w:t xml:space="preserve">R Script with multivariate feature subset - </w:t>
+      </w:r>
+      <w:hyperlink r:id="rId27" w:history="1">
+        <w:r>
+          <w:rPr>
+            <w:rStyle w:val="Hipervnculo"/>
+            <w:lang w:val="en-GB"/>
+          </w:rPr>
+          <w:t>https://github.com/weysymontt/ML_Assignment_1/blob/master/scriptFS.R</w:t>
+        </w:r>
+      </w:hyperlink>
+    </w:p>
+    <w:p>
+      <w:pPr>
+        <w:rPr>
+          <w:lang w:val="en-GB"/>
+        </w:rPr>
+      </w:pPr>
+      <w:r>
+        <w:rPr>
+          <w:rStyle w:val="Hipervnculo"/>
+          <w:rFonts w:ascii="Times New Roman" w:hAnsi="Times New Roman" w:cs="Times New Roman"/>
+          <w:color w:val="auto"/>
+          <w:sz w:val="24"/>
+          <w:szCs w:val="24"/>
+          <w:u w:val="none"/>
+          <w:lang w:val="en-GB"/>
+        </w:rPr>
+        <w:t>R Script with univariate feature subset -</w:t>
+      </w:r>
+      <w:hyperlink r:id="rId28" w:history="1">
+        <w:r>
+          <w:rPr>
+            <w:rStyle w:val="Hipervnculo"/>
+            <w:lang w:val="en-GB"/>
+          </w:rPr>
+          <w:t>https://github.com/weysymontt/ML_Assignment_1/blob/master/scriptOFS.R</w:t>
+        </w:r>
+      </w:hyperlink>
+    </w:p>
+    <w:p>
+      <w:pPr>
+        <w:rPr>
+          <w:rFonts w:ascii="Times New Roman" w:hAnsi="Times New Roman" w:cs="Times New Roman"/>
+          <w:sz w:val="24"/>
+          <w:szCs w:val="24"/>
+          <w:lang w:val="en-GB"/>
+        </w:rPr>
+      </w:pPr>
+    </w:p>
+    <w:p>
+      <w:pPr>
+        <w:rPr>
+          <w:rFonts w:ascii="Times New Roman" w:hAnsi="Times New Roman" w:cs="Times New Roman"/>
+          <w:sz w:val="24"/>
+          <w:szCs w:val="24"/>
+          <w:lang w:val="en-GB"/>
+        </w:rPr>
+      </w:pPr>
+      <w:r>
+        <w:rPr>
+          <w:rFonts w:ascii="Times New Roman" w:hAnsi="Times New Roman" w:cs="Times New Roman"/>
+          <w:sz w:val="24"/>
+          <w:szCs w:val="24"/>
+          <w:lang w:val="en-GB"/>
+        </w:rPr>
+        <w:t>O</w:t>
+      </w:r>
+      <w:r>
+        <w:rPr>
+          <w:rFonts w:ascii="Times New Roman" w:hAnsi="Times New Roman" w:cs="Times New Roman"/>
+          <w:sz w:val="24"/>
+          <w:szCs w:val="24"/>
+          <w:lang w:val="en-GB"/>
+        </w:rPr>
+        <w:t>ther references:</w:t>
+      </w:r>
+    </w:p>
+    <w:p>
+      <w:pPr>
+        <w:rPr>
+          <w:lang w:val="en-GB"/>
+        </w:rPr>
+      </w:pPr>
+      <w:hyperlink r:id="rId29" w:history="1">
+        <w:r>
+          <w:rPr>
+            <w:rStyle w:val="Hipervnculo"/>
+            <w:lang w:val="en-GB"/>
+          </w:rPr>
+          <w:t>https://www.datacamp.com/community/tutorials/neural-network-models-r</w:t>
+        </w:r>
+      </w:hyperlink>
+    </w:p>
+    <w:p>
+      <w:hyperlink r:id="rId30" w:history="1">
+        <w:r>
+          <w:rPr>
+            <w:rStyle w:val="Hipervnculo"/>
+          </w:rPr>
+          <w:t>https://dataaspirant.com/2018/01/15/feature-selection-techniques-r/</w:t>
+        </w:r>
+      </w:hyperlink>
+    </w:p>
+    <w:p>
+      <w:hyperlink r:id="rId31" w:history="1">
+        <w:r>
+          <w:rPr>
+            <w:rStyle w:val="Hipervnculo"/>
+          </w:rPr>
+          <w:t>http://www.sthda.com/english/wiki/correlation-matrix-an-r-function-to-do-all-you-need</w:t>
+        </w:r>
+      </w:hyperlink>
+    </w:p>
+    <w:p>
+      <w:hyperlink r:id="rId32" w:history="1">
+        <w:r>
+          <w:rPr>
+            <w:rStyle w:val="Hipervnculo"/>
+          </w:rPr>
+          <w:t>https://stats.stackexchange.com/questions/111145/how-to-fit-mixture-model-for-clustering</w:t>
+        </w:r>
+      </w:hyperlink>
+    </w:p>
+    <w:p>
+      <w:hyperlink r:id="rId33" w:history="1">
+        <w:r>
+          <w:rPr>
+            <w:rStyle w:val="Hipervnculo"/>
+          </w:rPr>
+          <w:t>https://cran.rstudio.com/web/packages/GMCM/vignettes/GMCM-JStatSoft.pdf</w:t>
+        </w:r>
+      </w:hyperlink>
+    </w:p>
+    <w:p>
+      <w:hyperlink r:id="rId34" w:history="1">
+        <w:r>
+          <w:rPr>
+            <w:rStyle w:val="Hipervnculo"/>
+          </w:rPr>
+          <w:t>https://www.intechopen.com/books/recent-applications-in-data-clustering/partitional-clustering</w:t>
+        </w:r>
+      </w:hyperlink>
+    </w:p>
+    <w:p>
+      <w:hyperlink r:id="rId35" w:history="1">
+        <w:r>
+          <w:rPr>
+            <w:rStyle w:val="Hipervnculo"/>
+          </w:rPr>
+          <w:t>https://www.rdocumentation.org/packages/FNN/versions/1.1.3/topics/knn</w:t>
+        </w:r>
+      </w:hyperlink>
+    </w:p>
+    <w:p>
+      <w:hyperlink r:id="rId36" w:history="1">
+        <w:r>
+          <w:rPr>
+            <w:rStyle w:val="Hipervnculo"/>
+          </w:rPr>
+          <w:t>http://www.sthda.com/english/articles/36-classification-methods-essentials/146-discriminant-analysis-essentials-in-r/</w:t>
+        </w:r>
+      </w:hyperlink>
+    </w:p>
+    <w:p>
+      <w:hyperlink r:id="rId37" w:history="1">
+        <w:r>
+          <w:rPr>
+            <w:rStyle w:val="Hipervnculo"/>
+          </w:rPr>
+          <w:t>https://stats.stackexchange.com/questions/215146/using-the-naive-bayes-classifier-in-r-with-continuous-variables</w:t>
+        </w:r>
+      </w:hyperlink>
+    </w:p>
+    <w:p>
+      <w:hyperlink r:id="rId38" w:history="1">
+        <w:r>
+          <w:rPr>
+            <w:rStyle w:val="Hipervnculo"/>
+          </w:rPr>
+          <w:t>https://www.datacamp.com/community/tutorials/logistic-regression-R</w:t>
+        </w:r>
+      </w:hyperlink>
+    </w:p>
+    <w:p>
+      <w:hyperlink r:id="rId39" w:history="1">
+        <w:r>
+          <w:rPr>
+            <w:rStyle w:val="Hipervnculo"/>
+          </w:rPr>
+          <w:t>https://www.datacamp.com/community/tutorials/support-vector-machines-r</w:t>
+        </w:r>
+      </w:hyperlink>
+    </w:p>
+    <w:p>
+      <w:hyperlink r:id="rId40" w:history="1">
+        <w:r>
+          <w:rPr>
+            <w:rStyle w:val="Hipervnculo"/>
+          </w:rPr>
+          <w:t>https://www.rdocumentation.org/packages/rpart/versions/4.1-15/topics/rpart.control</w:t>
+        </w:r>
+      </w:hyperlink>
+    </w:p>
+    <w:p>
+      <w:hyperlink r:id="rId41" w:history="1">
+        <w:r>
+          <w:rPr>
+            <w:rStyle w:val="Hipervnculo"/>
+          </w:rPr>
+          <w:t>https://www.statmethods.net/advstats/cart.html</w:t>
+        </w:r>
+      </w:hyperlink>
+    </w:p>
+    <w:p>
+      <w:hyperlink r:id="rId42" w:history="1">
+        <w:r>
+          <w:rPr>
+            <w:rStyle w:val="Hipervnculo"/>
+          </w:rPr>
+          <w:t>https://rdrr.io/cran/RoughSets/man/RI.CN2Rules.RST.html</w:t>
+        </w:r>
+      </w:hyperlink>
+    </w:p>
+    <w:p>
+      <w:hyperlink r:id="rId43" w:history="1">
+        <w:r>
+          <w:rPr>
+            <w:rStyle w:val="Hipervnculo"/>
+          </w:rPr>
+          <w:t>http://www.milanor.net/blog/cross-validation-for-predictive-analytics-using-r/</w:t>
+        </w:r>
+      </w:hyperlink>
+    </w:p>
+    <w:p>
+      <w:hyperlink r:id="rId44" w:anchor="KNN%20Algorithm%20Use%20Case" w:history="1">
+        <w:r>
+          <w:rPr>
+            <w:rStyle w:val="Hipervnculo"/>
+          </w:rPr>
+          <w:t>https://www.edureka.co/blog/knn-algorithm-in-r/#KNN%20Algorithm%20Use%20Case</w:t>
+        </w:r>
+      </w:hyperlink>
+    </w:p>
     <w:sectPr>
-      <w:footerReference w:type="default" r:id="rId25"/>
+      <w:footerReference w:type="default" r:id="rId45"/>
       <w:pgSz w:w="11906" w:h="16838"/>
       <w:pgMar w:top="1417" w:right="1701" w:bottom="1417" w:left="1701" w:header="708" w:footer="708" w:gutter="0"/>
       <w:cols w:space="708"/>
@@ -11425,6 +11421,7 @@
     <w:lsdException w:name="HTML Sample" w:semiHidden="1" w:unhideWhenUsed="1"/>
     <w:lsdException w:name="HTML Typewriter" w:semiHidden="1" w:unhideWhenUsed="1"/>
     <w:lsdException w:name="HTML Variable" w:semiHidden="1" w:unhideWhenUsed="1"/>
+    <w:lsdException w:name="Normal Table" w:semiHidden="1" w:unhideWhenUsed="1"/>
     <w:lsdException w:name="annotation subject" w:semiHidden="1" w:unhideWhenUsed="1"/>
     <w:lsdException w:name="No List" w:semiHidden="1" w:unhideWhenUsed="1"/>
     <w:lsdException w:name="Outline List 1" w:semiHidden="1" w:unhideWhenUsed="1"/>
@@ -11471,8 +11468,10 @@
     <w:lsdException w:name="Table Subtle 2" w:semiHidden="1" w:unhideWhenUsed="1"/>
     <w:lsdException w:name="Table Web 1" w:semiHidden="1" w:unhideWhenUsed="1"/>
     <w:lsdException w:name="Table Web 2" w:semiHidden="1" w:unhideWhenUsed="1"/>
+    <w:lsdException w:name="Table Web 3" w:semiHidden="1" w:unhideWhenUsed="1"/>
     <w:lsdException w:name="Balloon Text" w:semiHidden="1" w:unhideWhenUsed="1"/>
     <w:lsdException w:name="Table Grid" w:uiPriority="39"/>
+    <w:lsdException w:name="Table Theme" w:semiHidden="1" w:unhideWhenUsed="1"/>
     <w:lsdException w:name="Placeholder Text" w:semiHidden="1"/>
     <w:lsdException w:name="No Spacing" w:uiPriority="1" w:qFormat="1"/>
     <w:lsdException w:name="Light Shading" w:uiPriority="60"/>
@@ -11701,7 +11700,6 @@
   <w:style w:type="character" w:default="1" w:styleId="Fuentedeprrafopredeter">
     <w:name w:val="Default Paragraph Font"/>
     <w:uiPriority w:val="1"/>
-    <w:semiHidden/>
     <w:unhideWhenUsed/>
   </w:style>
   <w:style w:type="table" w:default="1" w:styleId="Tablanormal">
@@ -11784,12 +11782,190 @@
     <w:name w:val="Hyperlink"/>
     <w:basedOn w:val="Fuentedeprrafopredeter"/>
     <w:uiPriority w:val="99"/>
-    <w:semiHidden/>
     <w:unhideWhenUsed/>
     <w:rsid w:val="002C4FAC"/>
     <w:rPr>
       <w:color w:val="0000FF"/>
       <w:u w:val="single"/>
+    </w:rPr>
+  </w:style>
+  <w:style w:type="character" w:styleId="Mencinsinresolver">
+    <w:name w:val="Unresolved Mention"/>
+    <w:basedOn w:val="Fuentedeprrafopredeter"/>
+    <w:uiPriority w:val="99"/>
+    <w:semiHidden/>
+    <w:unhideWhenUsed/>
+    <w:rsid w:val="00BD3827"/>
+    <w:rPr>
+      <w:color w:val="605E5C"/>
+      <w:shd w:val="clear" w:color="auto" w:fill="E1DFDD"/>
+    </w:rPr>
+  </w:style>
+  <w:style w:type="paragraph" w:customStyle="1" w:styleId="Level3">
+    <w:name w:val="Level 3"/>
+    <w:basedOn w:val="TDC3"/>
+    <w:link w:val="Level3CharChar"/>
+    <w:qFormat/>
+    <w:rsid w:val="00D24FF8"/>
+    <w:pPr>
+      <w:tabs>
+        <w:tab w:val="right" w:leader="dot" w:pos="8630"/>
+      </w:tabs>
+      <w:spacing w:after="0" w:line="240" w:lineRule="auto"/>
+      <w:ind w:left="400"/>
+    </w:pPr>
+    <w:rPr>
+      <w:rFonts w:asciiTheme="majorHAnsi" w:eastAsia="Times New Roman" w:hAnsiTheme="majorHAnsi" w:cs="Times New Roman"/>
+      <w:i/>
+      <w:iCs/>
+      <w:sz w:val="20"/>
+      <w:szCs w:val="20"/>
+      <w:lang w:val="en-US"/>
+    </w:rPr>
+  </w:style>
+  <w:style w:type="character" w:customStyle="1" w:styleId="Level3CharChar">
+    <w:name w:val="Level 3 Char Char"/>
+    <w:basedOn w:val="Fuentedeprrafopredeter"/>
+    <w:link w:val="Level3"/>
+    <w:rsid w:val="00D24FF8"/>
+    <w:rPr>
+      <w:rFonts w:asciiTheme="majorHAnsi" w:eastAsia="Times New Roman" w:hAnsiTheme="majorHAnsi" w:cs="Times New Roman"/>
+      <w:i/>
+      <w:iCs/>
+      <w:sz w:val="20"/>
+      <w:szCs w:val="20"/>
+      <w:lang w:val="en-US"/>
+    </w:rPr>
+  </w:style>
+  <w:style w:type="paragraph" w:customStyle="1" w:styleId="Level1">
+    <w:name w:val="Level 1"/>
+    <w:basedOn w:val="TDC1"/>
+    <w:link w:val="Level1Char"/>
+    <w:qFormat/>
+    <w:rsid w:val="00D24FF8"/>
+    <w:pPr>
+      <w:tabs>
+        <w:tab w:val="right" w:leader="dot" w:pos="8630"/>
+      </w:tabs>
+      <w:spacing w:before="120" w:after="120" w:line="240" w:lineRule="auto"/>
+    </w:pPr>
+    <w:rPr>
+      <w:rFonts w:asciiTheme="majorHAnsi" w:eastAsia="Times New Roman" w:hAnsiTheme="majorHAnsi" w:cs="Times New Roman"/>
+      <w:b/>
+      <w:bCs/>
+      <w:caps/>
+      <w:sz w:val="20"/>
+      <w:szCs w:val="20"/>
+      <w:lang w:val="en-US"/>
+    </w:rPr>
+  </w:style>
+  <w:style w:type="character" w:customStyle="1" w:styleId="Level1Char">
+    <w:name w:val="Level 1 Char"/>
+    <w:basedOn w:val="Fuentedeprrafopredeter"/>
+    <w:link w:val="Level1"/>
+    <w:rsid w:val="00D24FF8"/>
+    <w:rPr>
+      <w:rFonts w:asciiTheme="majorHAnsi" w:eastAsia="Times New Roman" w:hAnsiTheme="majorHAnsi" w:cs="Times New Roman"/>
+      <w:b/>
+      <w:bCs/>
+      <w:caps/>
+      <w:sz w:val="20"/>
+      <w:szCs w:val="20"/>
+      <w:lang w:val="en-US"/>
+    </w:rPr>
+  </w:style>
+  <w:style w:type="paragraph" w:customStyle="1" w:styleId="Level2">
+    <w:name w:val="Level 2"/>
+    <w:basedOn w:val="TDC2"/>
+    <w:link w:val="Level2Char"/>
+    <w:qFormat/>
+    <w:rsid w:val="00D24FF8"/>
+    <w:pPr>
+      <w:tabs>
+        <w:tab w:val="right" w:leader="dot" w:pos="8630"/>
+      </w:tabs>
+      <w:spacing w:after="0" w:line="240" w:lineRule="auto"/>
+      <w:ind w:left="200"/>
+    </w:pPr>
+    <w:rPr>
+      <w:rFonts w:asciiTheme="majorHAnsi" w:eastAsia="Times New Roman" w:hAnsiTheme="majorHAnsi" w:cs="Times New Roman"/>
+      <w:smallCaps/>
+      <w:color w:val="000000"/>
+      <w:sz w:val="20"/>
+      <w:szCs w:val="20"/>
+      <w:lang w:val="en-US"/>
+    </w:rPr>
+  </w:style>
+  <w:style w:type="character" w:customStyle="1" w:styleId="Level2Char">
+    <w:name w:val="Level 2 Char"/>
+    <w:basedOn w:val="Fuentedeprrafopredeter"/>
+    <w:link w:val="Level2"/>
+    <w:rsid w:val="00D24FF8"/>
+    <w:rPr>
+      <w:rFonts w:asciiTheme="majorHAnsi" w:eastAsia="Times New Roman" w:hAnsiTheme="majorHAnsi" w:cs="Times New Roman"/>
+      <w:smallCaps/>
+      <w:color w:val="000000"/>
+      <w:sz w:val="20"/>
+      <w:szCs w:val="20"/>
+      <w:lang w:val="en-US"/>
+    </w:rPr>
+  </w:style>
+  <w:style w:type="paragraph" w:styleId="TDC3">
+    <w:name w:val="toc 3"/>
+    <w:basedOn w:val="Normal"/>
+    <w:next w:val="Normal"/>
+    <w:autoRedefine/>
+    <w:uiPriority w:val="39"/>
+    <w:semiHidden/>
+    <w:unhideWhenUsed/>
+    <w:rsid w:val="00D24FF8"/>
+    <w:pPr>
+      <w:spacing w:after="100"/>
+      <w:ind w:left="440"/>
+    </w:pPr>
+  </w:style>
+  <w:style w:type="paragraph" w:styleId="TDC1">
+    <w:name w:val="toc 1"/>
+    <w:basedOn w:val="Normal"/>
+    <w:next w:val="Normal"/>
+    <w:autoRedefine/>
+    <w:uiPriority w:val="39"/>
+    <w:semiHidden/>
+    <w:unhideWhenUsed/>
+    <w:rsid w:val="00D24FF8"/>
+    <w:pPr>
+      <w:spacing w:after="100"/>
+    </w:pPr>
+  </w:style>
+  <w:style w:type="paragraph" w:styleId="TDC2">
+    <w:name w:val="toc 2"/>
+    <w:basedOn w:val="Normal"/>
+    <w:next w:val="Normal"/>
+    <w:autoRedefine/>
+    <w:uiPriority w:val="39"/>
+    <w:semiHidden/>
+    <w:unhideWhenUsed/>
+    <w:rsid w:val="00D24FF8"/>
+    <w:pPr>
+      <w:spacing w:after="100"/>
+      <w:ind w:left="220"/>
+    </w:pPr>
+  </w:style>
+  <w:style w:type="paragraph" w:customStyle="1" w:styleId="TOCTitle">
+    <w:name w:val="TOC Title"/>
+    <w:basedOn w:val="Normal"/>
+    <w:qFormat/>
+    <w:rsid w:val="00A47EE1"/>
+    <w:pPr>
+      <w:spacing w:after="240" w:line="240" w:lineRule="auto"/>
+      <w:jc w:val="center"/>
+    </w:pPr>
+    <w:rPr>
+      <w:rFonts w:asciiTheme="majorHAnsi" w:eastAsia="Times New Roman" w:hAnsiTheme="majorHAnsi" w:cs="Times New Roman"/>
+      <w:b/>
+      <w:sz w:val="24"/>
+      <w:szCs w:val="24"/>
+      <w:lang w:val="en-US"/>
     </w:rPr>
   </w:style>
 </w:styles>
@@ -12095,7 +12271,7 @@
 </file>
 
 <file path=customXml/itemProps1.xml><?xml version="1.0" encoding="utf-8"?>
-<ds:datastoreItem xmlns:ds="http://schemas.openxmlformats.org/officeDocument/2006/customXml" ds:itemID="{B304732D-86D4-4510-8F8E-FA07BEED181D}">
+<ds:datastoreItem xmlns:ds="http://schemas.openxmlformats.org/officeDocument/2006/customXml" ds:itemID="{CE5CBA44-41AA-4CBC-90DE-0BAA56A50281}">
   <ds:schemaRefs>
     <ds:schemaRef ds:uri="http://schemas.openxmlformats.org/officeDocument/2006/bibliography"/>
   </ds:schemaRefs>

</xml_diff>